<commit_message>
edit integration test & UAT
</commit_message>
<xml_diff>
--- a/Test/newuat.docx
+++ b/Test/newuat.docx
@@ -57,39 +57,7 @@
           <w:sz w:val="24"/>
           <w:szCs w:val="24"/>
         </w:rPr>
-        <w:t xml:space="preserve"> Visitor can register to </w:t>
-      </w:r>
-      <w:proofErr w:type="spellStart"/>
-      <w:r>
-        <w:rPr>
-          <w:sz w:val="24"/>
-          <w:szCs w:val="24"/>
-        </w:rPr>
-        <w:t>Wat</w:t>
-      </w:r>
-      <w:proofErr w:type="spellEnd"/>
-      <w:r>
-        <w:rPr>
-          <w:sz w:val="24"/>
-          <w:szCs w:val="24"/>
-        </w:rPr>
-        <w:t xml:space="preserve"> </w:t>
-      </w:r>
-      <w:proofErr w:type="spellStart"/>
-      <w:r>
-        <w:rPr>
-          <w:sz w:val="24"/>
-          <w:szCs w:val="24"/>
-        </w:rPr>
-        <w:t>Phra</w:t>
-      </w:r>
-      <w:proofErr w:type="spellEnd"/>
-      <w:r>
-        <w:rPr>
-          <w:sz w:val="24"/>
-          <w:szCs w:val="24"/>
-        </w:rPr>
-        <w:t xml:space="preserve"> Singh Website via registration page.</w:t>
+        <w:t xml:space="preserve"> Visitor can register to Wat Phra Singh Website via registration page.</w:t>
       </w:r>
       <w:r>
         <w:rPr>
@@ -119,39 +87,7 @@
           <w:sz w:val="24"/>
           <w:szCs w:val="24"/>
         </w:rPr>
-        <w:t xml:space="preserve"> This test case is an acceptance testing for URS-02. Visitor can register to the </w:t>
-      </w:r>
-      <w:proofErr w:type="spellStart"/>
-      <w:r>
-        <w:rPr>
-          <w:sz w:val="24"/>
-          <w:szCs w:val="24"/>
-        </w:rPr>
-        <w:t>Wat</w:t>
-      </w:r>
-      <w:proofErr w:type="spellEnd"/>
-      <w:r>
-        <w:rPr>
-          <w:sz w:val="24"/>
-          <w:szCs w:val="24"/>
-        </w:rPr>
-        <w:t xml:space="preserve"> </w:t>
-      </w:r>
-      <w:proofErr w:type="spellStart"/>
-      <w:r>
-        <w:rPr>
-          <w:sz w:val="24"/>
-          <w:szCs w:val="24"/>
-        </w:rPr>
-        <w:t>Phra</w:t>
-      </w:r>
-      <w:proofErr w:type="spellEnd"/>
-      <w:r>
-        <w:rPr>
-          <w:sz w:val="24"/>
-          <w:szCs w:val="24"/>
-        </w:rPr>
-        <w:t xml:space="preserve"> Singh Website via the registration page by fill the required information into register form and submit to the system.</w:t>
+        <w:t xml:space="preserve"> This test case is an acceptance testing for URS-02. Visitor can register to the Wat Phra Singh Website via the registration page by fill the required information into register form and submit to the system.</w:t>
       </w:r>
       <w:r>
         <w:rPr>
@@ -764,7 +700,6 @@
                 <w:szCs w:val="24"/>
               </w:rPr>
             </w:pPr>
-            <w:proofErr w:type="spellStart"/>
             <w:r>
               <w:rPr>
                 <w:sz w:val="24"/>
@@ -772,7 +707,6 @@
               </w:rPr>
               <w:t>abc</w:t>
             </w:r>
-            <w:proofErr w:type="spellEnd"/>
           </w:p>
         </w:tc>
         <w:tc>
@@ -1351,39 +1285,7 @@
           <w:sz w:val="24"/>
           <w:szCs w:val="24"/>
         </w:rPr>
-        <w:t xml:space="preserve">admin and member can log in to </w:t>
-      </w:r>
-      <w:proofErr w:type="spellStart"/>
-      <w:r>
-        <w:rPr>
-          <w:sz w:val="24"/>
-          <w:szCs w:val="24"/>
-        </w:rPr>
-        <w:t>Wat</w:t>
-      </w:r>
-      <w:proofErr w:type="spellEnd"/>
-      <w:r>
-        <w:rPr>
-          <w:sz w:val="24"/>
-          <w:szCs w:val="24"/>
-        </w:rPr>
-        <w:t xml:space="preserve"> </w:t>
-      </w:r>
-      <w:proofErr w:type="spellStart"/>
-      <w:r>
-        <w:rPr>
-          <w:sz w:val="24"/>
-          <w:szCs w:val="24"/>
-        </w:rPr>
-        <w:t>Phra</w:t>
-      </w:r>
-      <w:proofErr w:type="spellEnd"/>
-      <w:r>
-        <w:rPr>
-          <w:sz w:val="24"/>
-          <w:szCs w:val="24"/>
-        </w:rPr>
-        <w:t xml:space="preserve"> Singh Website via login form in homepage.</w:t>
+        <w:t>admin and member can log in to Wat Phra Singh Website via login form in homepage.</w:t>
       </w:r>
       <w:r>
         <w:rPr>
@@ -1413,39 +1315,7 @@
           <w:sz w:val="24"/>
           <w:szCs w:val="24"/>
         </w:rPr>
-        <w:t xml:space="preserve"> This test case is an acceptance testing for URS-14. Admin and member can log in to the </w:t>
-      </w:r>
-      <w:proofErr w:type="spellStart"/>
-      <w:r>
-        <w:rPr>
-          <w:sz w:val="24"/>
-          <w:szCs w:val="24"/>
-        </w:rPr>
-        <w:t>Wat</w:t>
-      </w:r>
-      <w:proofErr w:type="spellEnd"/>
-      <w:r>
-        <w:rPr>
-          <w:sz w:val="24"/>
-          <w:szCs w:val="24"/>
-        </w:rPr>
-        <w:t xml:space="preserve"> </w:t>
-      </w:r>
-      <w:proofErr w:type="spellStart"/>
-      <w:r>
-        <w:rPr>
-          <w:sz w:val="24"/>
-          <w:szCs w:val="24"/>
-        </w:rPr>
-        <w:t>Phra</w:t>
-      </w:r>
-      <w:proofErr w:type="spellEnd"/>
-      <w:r>
-        <w:rPr>
-          <w:sz w:val="24"/>
-          <w:szCs w:val="24"/>
-        </w:rPr>
-        <w:t xml:space="preserve"> Singh website via login page by input username and password into log in form and submit to the system.</w:t>
+        <w:t xml:space="preserve"> This test case is an acceptance testing for URS-14. Admin and member can log in to the Wat Phra Singh website via login page by input username and password into log in form and submit to the system.</w:t>
       </w:r>
     </w:p>
     <w:p>
@@ -2416,23 +2286,7 @@
                 <w:sz w:val="24"/>
                 <w:szCs w:val="24"/>
               </w:rPr>
-              <w:t>Input correct username = “</w:t>
-            </w:r>
-            <w:proofErr w:type="spellStart"/>
-            <w:r>
-              <w:rPr>
-                <w:sz w:val="24"/>
-                <w:szCs w:val="24"/>
-              </w:rPr>
-              <w:t>userr</w:t>
-            </w:r>
-            <w:proofErr w:type="spellEnd"/>
-            <w:r>
-              <w:rPr>
-                <w:sz w:val="24"/>
-                <w:szCs w:val="24"/>
-              </w:rPr>
-              <w:t xml:space="preserve">” and incorrect </w:t>
+              <w:t xml:space="preserve">Input correct username = “userr” and incorrect </w:t>
             </w:r>
             <w:r>
               <w:rPr>
@@ -2463,7 +2317,6 @@
                 <w:szCs w:val="24"/>
               </w:rPr>
             </w:pPr>
-            <w:proofErr w:type="spellStart"/>
             <w:r>
               <w:rPr>
                 <w:sz w:val="24"/>
@@ -2472,7 +2325,6 @@
               <w:lastRenderedPageBreak/>
               <w:t>userr</w:t>
             </w:r>
-            <w:proofErr w:type="spellEnd"/>
           </w:p>
         </w:tc>
         <w:tc>
@@ -4086,39 +3938,7 @@
           <w:sz w:val="24"/>
           <w:szCs w:val="24"/>
         </w:rPr>
-        <w:t xml:space="preserve">2. System displays all activities of </w:t>
-      </w:r>
-      <w:proofErr w:type="spellStart"/>
-      <w:r>
-        <w:rPr>
-          <w:sz w:val="24"/>
-          <w:szCs w:val="24"/>
-        </w:rPr>
-        <w:t>Wat</w:t>
-      </w:r>
-      <w:proofErr w:type="spellEnd"/>
-      <w:r>
-        <w:rPr>
-          <w:sz w:val="24"/>
-          <w:szCs w:val="24"/>
-        </w:rPr>
-        <w:t xml:space="preserve"> </w:t>
-      </w:r>
-      <w:proofErr w:type="spellStart"/>
-      <w:r>
-        <w:rPr>
-          <w:sz w:val="24"/>
-          <w:szCs w:val="24"/>
-        </w:rPr>
-        <w:t>Phra</w:t>
-      </w:r>
-      <w:proofErr w:type="spellEnd"/>
-      <w:r>
-        <w:rPr>
-          <w:sz w:val="24"/>
-          <w:szCs w:val="24"/>
-        </w:rPr>
-        <w:t xml:space="preserve"> Singh with the picture on the activities announcement page.</w:t>
+        <w:t>2. System displays all activities of Wat Phra Singh with the picture on the activities announcement page.</w:t>
       </w:r>
     </w:p>
     <w:p>
@@ -4805,39 +4625,7 @@
           <w:sz w:val="24"/>
           <w:szCs w:val="24"/>
         </w:rPr>
-        <w:t xml:space="preserve">2. System displays all activities of </w:t>
-      </w:r>
-      <w:proofErr w:type="spellStart"/>
-      <w:r>
-        <w:rPr>
-          <w:sz w:val="24"/>
-          <w:szCs w:val="24"/>
-        </w:rPr>
-        <w:t>Wat</w:t>
-      </w:r>
-      <w:proofErr w:type="spellEnd"/>
-      <w:r>
-        <w:rPr>
-          <w:sz w:val="24"/>
-          <w:szCs w:val="24"/>
-        </w:rPr>
-        <w:t xml:space="preserve"> </w:t>
-      </w:r>
-      <w:proofErr w:type="spellStart"/>
-      <w:r>
-        <w:rPr>
-          <w:sz w:val="24"/>
-          <w:szCs w:val="24"/>
-        </w:rPr>
-        <w:t>Phra</w:t>
-      </w:r>
-      <w:proofErr w:type="spellEnd"/>
-      <w:r>
-        <w:rPr>
-          <w:sz w:val="24"/>
-          <w:szCs w:val="24"/>
-        </w:rPr>
-        <w:t xml:space="preserve"> Singh with the picture on the activities announcement page.</w:t>
+        <w:t>2. System displays all activities of Wat Phra Singh with the picture on the activities announcement page.</w:t>
       </w:r>
     </w:p>
     <w:p>
@@ -5233,55 +5021,7 @@
                 <w:sz w:val="24"/>
                 <w:szCs w:val="24"/>
               </w:rPr>
-              <w:t xml:space="preserve"> “Bai </w:t>
-            </w:r>
-            <w:proofErr w:type="spellStart"/>
-            <w:r>
-              <w:rPr>
-                <w:sz w:val="24"/>
-                <w:szCs w:val="24"/>
-              </w:rPr>
-              <w:t>sri</w:t>
-            </w:r>
-            <w:proofErr w:type="spellEnd"/>
-            <w:r>
-              <w:rPr>
-                <w:sz w:val="24"/>
-                <w:szCs w:val="24"/>
-              </w:rPr>
-              <w:t xml:space="preserve"> </w:t>
-            </w:r>
-            <w:proofErr w:type="spellStart"/>
-            <w:r>
-              <w:rPr>
-                <w:sz w:val="24"/>
-                <w:szCs w:val="24"/>
-              </w:rPr>
-              <w:t>su</w:t>
-            </w:r>
-            <w:proofErr w:type="spellEnd"/>
-            <w:r>
-              <w:rPr>
-                <w:sz w:val="24"/>
-                <w:szCs w:val="24"/>
-              </w:rPr>
-              <w:t xml:space="preserve"> </w:t>
-            </w:r>
-            <w:proofErr w:type="spellStart"/>
-            <w:r>
-              <w:rPr>
-                <w:sz w:val="24"/>
-                <w:szCs w:val="24"/>
-              </w:rPr>
-              <w:t>khwan</w:t>
-            </w:r>
-            <w:proofErr w:type="spellEnd"/>
-            <w:r>
-              <w:rPr>
-                <w:sz w:val="24"/>
-                <w:szCs w:val="24"/>
-              </w:rPr>
-              <w:t>” link</w:t>
+              <w:t xml:space="preserve"> “Bai sri su khwan” link</w:t>
             </w:r>
           </w:p>
         </w:tc>
@@ -5603,39 +5343,7 @@
           <w:sz w:val="24"/>
           <w:szCs w:val="24"/>
         </w:rPr>
-        <w:t xml:space="preserve">2. System displays history of </w:t>
-      </w:r>
-      <w:proofErr w:type="spellStart"/>
-      <w:r>
-        <w:rPr>
-          <w:sz w:val="24"/>
-          <w:szCs w:val="24"/>
-        </w:rPr>
-        <w:t>Wat</w:t>
-      </w:r>
-      <w:proofErr w:type="spellEnd"/>
-      <w:r>
-        <w:rPr>
-          <w:sz w:val="24"/>
-          <w:szCs w:val="24"/>
-        </w:rPr>
-        <w:t xml:space="preserve"> </w:t>
-      </w:r>
-      <w:proofErr w:type="spellStart"/>
-      <w:r>
-        <w:rPr>
-          <w:sz w:val="24"/>
-          <w:szCs w:val="24"/>
-        </w:rPr>
-        <w:t>Phra</w:t>
-      </w:r>
-      <w:proofErr w:type="spellEnd"/>
-      <w:r>
-        <w:rPr>
-          <w:sz w:val="24"/>
-          <w:szCs w:val="24"/>
-        </w:rPr>
-        <w:t xml:space="preserve"> Singh with the picture on the history page.</w:t>
+        <w:t>2. System displays history of Wat Phra Singh with the picture on the history page.</w:t>
       </w:r>
     </w:p>
     <w:p>
@@ -6347,39 +6055,7 @@
           <w:sz w:val="24"/>
           <w:szCs w:val="24"/>
         </w:rPr>
-        <w:t xml:space="preserve">2. System displays albums of </w:t>
-      </w:r>
-      <w:proofErr w:type="spellStart"/>
-      <w:r>
-        <w:rPr>
-          <w:sz w:val="24"/>
-          <w:szCs w:val="24"/>
-        </w:rPr>
-        <w:t>Wat</w:t>
-      </w:r>
-      <w:proofErr w:type="spellEnd"/>
-      <w:r>
-        <w:rPr>
-          <w:sz w:val="24"/>
-          <w:szCs w:val="24"/>
-        </w:rPr>
-        <w:t xml:space="preserve"> </w:t>
-      </w:r>
-      <w:proofErr w:type="spellStart"/>
-      <w:r>
-        <w:rPr>
-          <w:sz w:val="24"/>
-          <w:szCs w:val="24"/>
-        </w:rPr>
-        <w:t>Phra</w:t>
-      </w:r>
-      <w:proofErr w:type="spellEnd"/>
-      <w:r>
-        <w:rPr>
-          <w:sz w:val="24"/>
-          <w:szCs w:val="24"/>
-        </w:rPr>
-        <w:t xml:space="preserve"> Singh.</w:t>
+        <w:t>2. System displays albums of Wat Phra Singh.</w:t>
       </w:r>
     </w:p>
     <w:p>
@@ -6857,7 +6533,6 @@
               </w:rPr>
               <w:t xml:space="preserve">Select </w:t>
             </w:r>
-            <w:proofErr w:type="spellStart"/>
             <w:r>
               <w:rPr>
                 <w:rFonts w:cstheme="minorBidi" w:hint="cs"/>
@@ -6865,80 +6540,59 @@
                 <w:szCs w:val="24"/>
                 <w:cs/>
               </w:rPr>
-              <w:t>แกลลอ</w:t>
-            </w:r>
-            <w:proofErr w:type="spellEnd"/>
-            <w:r>
-              <w:rPr>
-                <w:rFonts w:cstheme="minorBidi" w:hint="cs"/>
+              <w:t>แกลลอรี่</w:t>
+            </w:r>
+            <w:r>
+              <w:rPr>
+                <w:rFonts w:cstheme="minorBidi"/>
+                <w:sz w:val="24"/>
+                <w:szCs w:val="24"/>
+              </w:rPr>
+              <w:t xml:space="preserve"> link</w:t>
+            </w:r>
+            <w:r>
+              <w:rPr>
+                <w:sz w:val="24"/>
+                <w:szCs w:val="24"/>
+              </w:rPr>
+              <w:t>.</w:t>
+            </w:r>
+          </w:p>
+        </w:tc>
+        <w:tc>
+          <w:tcPr>
+            <w:tcW w:w="2865" w:type="dxa"/>
+            <w:tcMar>
+              <w:top w:w="100" w:type="dxa"/>
+              <w:left w:w="100" w:type="dxa"/>
+              <w:bottom w:w="100" w:type="dxa"/>
+              <w:right w:w="100" w:type="dxa"/>
+            </w:tcMar>
+          </w:tcPr>
+          <w:p>
+            <w:pPr>
+              <w:spacing w:line="240" w:lineRule="auto"/>
+              <w:rPr>
+                <w:sz w:val="24"/>
+                <w:szCs w:val="24"/>
+              </w:rPr>
+            </w:pPr>
+            <w:r>
+              <w:rPr>
+                <w:rFonts w:eastAsia="Tahoma"/>
+                <w:sz w:val="24"/>
+                <w:szCs w:val="24"/>
+              </w:rPr>
+              <w:t>“</w:t>
+            </w:r>
+            <w:r>
+              <w:rPr>
+                <w:rFonts w:ascii="Browallia New" w:eastAsia="Tahoma" w:hAnsi="Browallia New" w:cs="Browallia New" w:hint="cs"/>
                 <w:sz w:val="24"/>
                 <w:szCs w:val="24"/>
                 <w:cs/>
               </w:rPr>
-              <w:t>รี่</w:t>
-            </w:r>
-            <w:r>
-              <w:rPr>
-                <w:rFonts w:cstheme="minorBidi"/>
-                <w:sz w:val="24"/>
-                <w:szCs w:val="24"/>
-              </w:rPr>
-              <w:t xml:space="preserve"> link</w:t>
-            </w:r>
-            <w:r>
-              <w:rPr>
-                <w:sz w:val="24"/>
-                <w:szCs w:val="24"/>
-              </w:rPr>
-              <w:t>.</w:t>
-            </w:r>
-          </w:p>
-        </w:tc>
-        <w:tc>
-          <w:tcPr>
-            <w:tcW w:w="2865" w:type="dxa"/>
-            <w:tcMar>
-              <w:top w:w="100" w:type="dxa"/>
-              <w:left w:w="100" w:type="dxa"/>
-              <w:bottom w:w="100" w:type="dxa"/>
-              <w:right w:w="100" w:type="dxa"/>
-            </w:tcMar>
-          </w:tcPr>
-          <w:p>
-            <w:pPr>
-              <w:spacing w:line="240" w:lineRule="auto"/>
-              <w:rPr>
-                <w:sz w:val="24"/>
-                <w:szCs w:val="24"/>
-              </w:rPr>
-            </w:pPr>
-            <w:r>
-              <w:rPr>
-                <w:rFonts w:eastAsia="Tahoma"/>
-                <w:sz w:val="24"/>
-                <w:szCs w:val="24"/>
-              </w:rPr>
-              <w:t>“</w:t>
-            </w:r>
-            <w:proofErr w:type="spellStart"/>
-            <w:r>
-              <w:rPr>
-                <w:rFonts w:ascii="Browallia New" w:eastAsia="Tahoma" w:hAnsi="Browallia New" w:cs="Browallia New" w:hint="cs"/>
-                <w:sz w:val="24"/>
-                <w:szCs w:val="24"/>
-                <w:cs/>
-              </w:rPr>
-              <w:t>แกลลอ</w:t>
-            </w:r>
-            <w:proofErr w:type="spellEnd"/>
-            <w:r>
-              <w:rPr>
-                <w:rFonts w:ascii="Browallia New" w:eastAsia="Tahoma" w:hAnsi="Browallia New" w:cs="Browallia New" w:hint="cs"/>
-                <w:sz w:val="24"/>
-                <w:szCs w:val="24"/>
-                <w:cs/>
-              </w:rPr>
-              <w:t>รี่</w:t>
+              <w:t>แกลลอรี่</w:t>
             </w:r>
             <w:r>
               <w:rPr>
@@ -7140,39 +6794,7 @@
           <w:sz w:val="24"/>
           <w:szCs w:val="24"/>
         </w:rPr>
-        <w:t xml:space="preserve">2. System displays albums of </w:t>
-      </w:r>
-      <w:proofErr w:type="spellStart"/>
-      <w:r>
-        <w:rPr>
-          <w:sz w:val="24"/>
-          <w:szCs w:val="24"/>
-        </w:rPr>
-        <w:t>Wat</w:t>
-      </w:r>
-      <w:proofErr w:type="spellEnd"/>
-      <w:r>
-        <w:rPr>
-          <w:sz w:val="24"/>
-          <w:szCs w:val="24"/>
-        </w:rPr>
-        <w:t xml:space="preserve"> </w:t>
-      </w:r>
-      <w:proofErr w:type="spellStart"/>
-      <w:r>
-        <w:rPr>
-          <w:sz w:val="24"/>
-          <w:szCs w:val="24"/>
-        </w:rPr>
-        <w:t>Phra</w:t>
-      </w:r>
-      <w:proofErr w:type="spellEnd"/>
-      <w:r>
-        <w:rPr>
-          <w:sz w:val="24"/>
-          <w:szCs w:val="24"/>
-        </w:rPr>
-        <w:t xml:space="preserve"> Singh.</w:t>
+        <w:t>2. System displays albums of Wat Phra Singh.</w:t>
       </w:r>
     </w:p>
     <w:p>
@@ -7554,55 +7176,7 @@
                 <w:sz w:val="24"/>
                 <w:szCs w:val="24"/>
               </w:rPr>
-              <w:t xml:space="preserve"> “Bai </w:t>
-            </w:r>
-            <w:proofErr w:type="spellStart"/>
-            <w:r>
-              <w:rPr>
-                <w:sz w:val="24"/>
-                <w:szCs w:val="24"/>
-              </w:rPr>
-              <w:t>sri</w:t>
-            </w:r>
-            <w:proofErr w:type="spellEnd"/>
-            <w:r>
-              <w:rPr>
-                <w:sz w:val="24"/>
-                <w:szCs w:val="24"/>
-              </w:rPr>
-              <w:t xml:space="preserve"> </w:t>
-            </w:r>
-            <w:proofErr w:type="spellStart"/>
-            <w:r>
-              <w:rPr>
-                <w:sz w:val="24"/>
-                <w:szCs w:val="24"/>
-              </w:rPr>
-              <w:t>su</w:t>
-            </w:r>
-            <w:proofErr w:type="spellEnd"/>
-            <w:r>
-              <w:rPr>
-                <w:sz w:val="24"/>
-                <w:szCs w:val="24"/>
-              </w:rPr>
-              <w:t xml:space="preserve"> </w:t>
-            </w:r>
-            <w:proofErr w:type="spellStart"/>
-            <w:r>
-              <w:rPr>
-                <w:sz w:val="24"/>
-                <w:szCs w:val="24"/>
-              </w:rPr>
-              <w:t>khwan</w:t>
-            </w:r>
-            <w:proofErr w:type="spellEnd"/>
-            <w:r>
-              <w:rPr>
-                <w:sz w:val="24"/>
-                <w:szCs w:val="24"/>
-              </w:rPr>
-              <w:t>”  album name link</w:t>
+              <w:t xml:space="preserve"> “Bai sri su khwan”  album name link</w:t>
             </w:r>
           </w:p>
         </w:tc>
@@ -7942,39 +7516,7 @@
           <w:sz w:val="24"/>
           <w:szCs w:val="24"/>
         </w:rPr>
-        <w:t xml:space="preserve">2. System displays albums of </w:t>
-      </w:r>
-      <w:proofErr w:type="spellStart"/>
-      <w:r>
-        <w:rPr>
-          <w:sz w:val="24"/>
-          <w:szCs w:val="24"/>
-        </w:rPr>
-        <w:t>Wat</w:t>
-      </w:r>
-      <w:proofErr w:type="spellEnd"/>
-      <w:r>
-        <w:rPr>
-          <w:sz w:val="24"/>
-          <w:szCs w:val="24"/>
-        </w:rPr>
-        <w:t xml:space="preserve"> </w:t>
-      </w:r>
-      <w:proofErr w:type="spellStart"/>
-      <w:r>
-        <w:rPr>
-          <w:sz w:val="24"/>
-          <w:szCs w:val="24"/>
-        </w:rPr>
-        <w:t>Phra</w:t>
-      </w:r>
-      <w:proofErr w:type="spellEnd"/>
-      <w:r>
-        <w:rPr>
-          <w:sz w:val="24"/>
-          <w:szCs w:val="24"/>
-        </w:rPr>
-        <w:t xml:space="preserve"> Singh.</w:t>
+        <w:t>2. System displays albums of Wat Phra Singh.</w:t>
       </w:r>
     </w:p>
     <w:p>
@@ -8575,39 +8117,7 @@
           <w:sz w:val="24"/>
           <w:szCs w:val="24"/>
         </w:rPr>
-        <w:t xml:space="preserve">: admin and member can log out from </w:t>
-      </w:r>
-      <w:proofErr w:type="spellStart"/>
-      <w:r>
-        <w:rPr>
-          <w:sz w:val="24"/>
-          <w:szCs w:val="24"/>
-        </w:rPr>
-        <w:t>Wat</w:t>
-      </w:r>
-      <w:proofErr w:type="spellEnd"/>
-      <w:r>
-        <w:rPr>
-          <w:sz w:val="24"/>
-          <w:szCs w:val="24"/>
-        </w:rPr>
-        <w:t xml:space="preserve"> </w:t>
-      </w:r>
-      <w:proofErr w:type="spellStart"/>
-      <w:r>
-        <w:rPr>
-          <w:sz w:val="24"/>
-          <w:szCs w:val="24"/>
-        </w:rPr>
-        <w:t>Phra</w:t>
-      </w:r>
-      <w:proofErr w:type="spellEnd"/>
-      <w:r>
-        <w:rPr>
-          <w:sz w:val="24"/>
-          <w:szCs w:val="24"/>
-        </w:rPr>
-        <w:t xml:space="preserve"> Singh Website.</w:t>
+        <w:t>: admin and member can log out from Wat Phra Singh Website.</w:t>
       </w:r>
     </w:p>
     <w:p>
@@ -8638,39 +8148,7 @@
           <w:sz w:val="24"/>
           <w:szCs w:val="24"/>
         </w:rPr>
-        <w:t xml:space="preserve"> This test case is an acceptance testing for URS-15. Admin and member cans log out from the </w:t>
-      </w:r>
-      <w:proofErr w:type="spellStart"/>
-      <w:r>
-        <w:rPr>
-          <w:sz w:val="24"/>
-          <w:szCs w:val="24"/>
-        </w:rPr>
-        <w:t>Wat</w:t>
-      </w:r>
-      <w:proofErr w:type="spellEnd"/>
-      <w:r>
-        <w:rPr>
-          <w:sz w:val="24"/>
-          <w:szCs w:val="24"/>
-        </w:rPr>
-        <w:t xml:space="preserve"> </w:t>
-      </w:r>
-      <w:proofErr w:type="spellStart"/>
-      <w:r>
-        <w:rPr>
-          <w:sz w:val="24"/>
-          <w:szCs w:val="24"/>
-        </w:rPr>
-        <w:t>Phra</w:t>
-      </w:r>
-      <w:proofErr w:type="spellEnd"/>
-      <w:r>
-        <w:rPr>
-          <w:sz w:val="24"/>
-          <w:szCs w:val="24"/>
-        </w:rPr>
-        <w:t xml:space="preserve"> Singh website by selecting a log out button.</w:t>
+        <w:t xml:space="preserve"> This test case is an acceptance testing for URS-15. Admin and member cans log out from the Wat Phra Singh website by selecting a log out button.</w:t>
       </w:r>
     </w:p>
     <w:p>
@@ -9417,71 +8895,7 @@
           <w:sz w:val="24"/>
           <w:szCs w:val="24"/>
         </w:rPr>
-        <w:t xml:space="preserve">Visitor, Member and Admin can view the </w:t>
-      </w:r>
-      <w:proofErr w:type="spellStart"/>
-      <w:r>
-        <w:rPr>
-          <w:sz w:val="24"/>
-          <w:szCs w:val="24"/>
-        </w:rPr>
-        <w:t>Wat</w:t>
-      </w:r>
-      <w:proofErr w:type="spellEnd"/>
-      <w:r>
-        <w:rPr>
-          <w:sz w:val="24"/>
-          <w:szCs w:val="24"/>
-        </w:rPr>
-        <w:t xml:space="preserve"> </w:t>
-      </w:r>
-      <w:proofErr w:type="spellStart"/>
-      <w:r>
-        <w:rPr>
-          <w:sz w:val="24"/>
-          <w:szCs w:val="24"/>
-        </w:rPr>
-        <w:t>Phra</w:t>
-      </w:r>
-      <w:proofErr w:type="spellEnd"/>
-      <w:r>
-        <w:rPr>
-          <w:sz w:val="24"/>
-          <w:szCs w:val="24"/>
-        </w:rPr>
-        <w:t xml:space="preserve"> Singh contact detail which display a place, phone number, and operating date and time on the contact page of </w:t>
-      </w:r>
-      <w:proofErr w:type="spellStart"/>
-      <w:r>
-        <w:rPr>
-          <w:sz w:val="24"/>
-          <w:szCs w:val="24"/>
-        </w:rPr>
-        <w:t>Wat</w:t>
-      </w:r>
-      <w:proofErr w:type="spellEnd"/>
-      <w:r>
-        <w:rPr>
-          <w:sz w:val="24"/>
-          <w:szCs w:val="24"/>
-        </w:rPr>
-        <w:t xml:space="preserve"> </w:t>
-      </w:r>
-      <w:proofErr w:type="spellStart"/>
-      <w:r>
-        <w:rPr>
-          <w:sz w:val="24"/>
-          <w:szCs w:val="24"/>
-        </w:rPr>
-        <w:t>Phra</w:t>
-      </w:r>
-      <w:proofErr w:type="spellEnd"/>
-      <w:r>
-        <w:rPr>
-          <w:sz w:val="24"/>
-          <w:szCs w:val="24"/>
-        </w:rPr>
-        <w:t xml:space="preserve"> Singh Website.</w:t>
+        <w:t>Visitor, Member and Admin can view the Wat Phra Singh contact detail which display a place, phone number, and operating date and time on the contact page of Wat Phra Singh Website.</w:t>
       </w:r>
     </w:p>
     <w:p>
@@ -9605,39 +9019,7 @@
           <w:sz w:val="24"/>
           <w:szCs w:val="24"/>
         </w:rPr>
-        <w:t xml:space="preserve">2. System displays a contact detail of </w:t>
-      </w:r>
-      <w:proofErr w:type="spellStart"/>
-      <w:r>
-        <w:rPr>
-          <w:sz w:val="24"/>
-          <w:szCs w:val="24"/>
-        </w:rPr>
-        <w:t>Wat</w:t>
-      </w:r>
-      <w:proofErr w:type="spellEnd"/>
-      <w:r>
-        <w:rPr>
-          <w:sz w:val="24"/>
-          <w:szCs w:val="24"/>
-        </w:rPr>
-        <w:t xml:space="preserve"> </w:t>
-      </w:r>
-      <w:proofErr w:type="spellStart"/>
-      <w:r>
-        <w:rPr>
-          <w:sz w:val="24"/>
-          <w:szCs w:val="24"/>
-        </w:rPr>
-        <w:t>Phra</w:t>
-      </w:r>
-      <w:proofErr w:type="spellEnd"/>
-      <w:r>
-        <w:rPr>
-          <w:sz w:val="24"/>
-          <w:szCs w:val="24"/>
-        </w:rPr>
-        <w:t xml:space="preserve"> Singh on the contact page.</w:t>
+        <w:t>2. System displays a contact detail of Wat Phra Singh on the contact page.</w:t>
       </w:r>
     </w:p>
     <w:p>
@@ -10070,7 +9452,6 @@
                 <w:szCs w:val="24"/>
               </w:rPr>
             </w:pPr>
-            <w:proofErr w:type="spellStart"/>
             <w:r>
               <w:rPr>
                 <w:rFonts w:eastAsia="Tahoma"/>
@@ -10079,7 +9460,6 @@
               </w:rPr>
               <w:t>Seelct</w:t>
             </w:r>
-            <w:proofErr w:type="spellEnd"/>
             <w:r>
               <w:rPr>
                 <w:rFonts w:eastAsia="Tahoma"/>
@@ -10217,71 +9597,7 @@
           <w:sz w:val="24"/>
           <w:szCs w:val="24"/>
         </w:rPr>
-        <w:t xml:space="preserve">Visitor, Member and Admin can view the map which display a route from user to </w:t>
-      </w:r>
-      <w:proofErr w:type="spellStart"/>
-      <w:r>
-        <w:rPr>
-          <w:sz w:val="24"/>
-          <w:szCs w:val="24"/>
-        </w:rPr>
-        <w:t>Wat</w:t>
-      </w:r>
-      <w:proofErr w:type="spellEnd"/>
-      <w:r>
-        <w:rPr>
-          <w:sz w:val="24"/>
-          <w:szCs w:val="24"/>
-        </w:rPr>
-        <w:t xml:space="preserve"> </w:t>
-      </w:r>
-      <w:proofErr w:type="spellStart"/>
-      <w:r>
-        <w:rPr>
-          <w:sz w:val="24"/>
-          <w:szCs w:val="24"/>
-        </w:rPr>
-        <w:t>Phra</w:t>
-      </w:r>
-      <w:proofErr w:type="spellEnd"/>
-      <w:r>
-        <w:rPr>
-          <w:sz w:val="24"/>
-          <w:szCs w:val="24"/>
-        </w:rPr>
-        <w:t xml:space="preserve"> Singh on the map page of </w:t>
-      </w:r>
-      <w:proofErr w:type="spellStart"/>
-      <w:r>
-        <w:rPr>
-          <w:sz w:val="24"/>
-          <w:szCs w:val="24"/>
-        </w:rPr>
-        <w:t>Wat</w:t>
-      </w:r>
-      <w:proofErr w:type="spellEnd"/>
-      <w:r>
-        <w:rPr>
-          <w:sz w:val="24"/>
-          <w:szCs w:val="24"/>
-        </w:rPr>
-        <w:t xml:space="preserve"> </w:t>
-      </w:r>
-      <w:proofErr w:type="spellStart"/>
-      <w:r>
-        <w:rPr>
-          <w:sz w:val="24"/>
-          <w:szCs w:val="24"/>
-        </w:rPr>
-        <w:t>Phra</w:t>
-      </w:r>
-      <w:proofErr w:type="spellEnd"/>
-      <w:r>
-        <w:rPr>
-          <w:sz w:val="24"/>
-          <w:szCs w:val="24"/>
-        </w:rPr>
-        <w:t xml:space="preserve"> Singh Website.</w:t>
+        <w:t>Visitor, Member and Admin can view the map which display a route from user to Wat Phra Singh on the map page of Wat Phra Singh Website.</w:t>
       </w:r>
     </w:p>
     <w:p>
@@ -10312,39 +9628,7 @@
           <w:sz w:val="24"/>
           <w:szCs w:val="24"/>
         </w:rPr>
-        <w:t xml:space="preserve">This test case is an acceptance testing for URS-12. Visitor, Member, and Admin can view the map page. The system will provide route from user location to </w:t>
-      </w:r>
-      <w:proofErr w:type="spellStart"/>
-      <w:r>
-        <w:rPr>
-          <w:sz w:val="24"/>
-          <w:szCs w:val="24"/>
-        </w:rPr>
-        <w:t>Wat</w:t>
-      </w:r>
-      <w:proofErr w:type="spellEnd"/>
-      <w:r>
-        <w:rPr>
-          <w:sz w:val="24"/>
-          <w:szCs w:val="24"/>
-        </w:rPr>
-        <w:t xml:space="preserve"> </w:t>
-      </w:r>
-      <w:proofErr w:type="spellStart"/>
-      <w:r>
-        <w:rPr>
-          <w:sz w:val="24"/>
-          <w:szCs w:val="24"/>
-        </w:rPr>
-        <w:t>Phra</w:t>
-      </w:r>
-      <w:proofErr w:type="spellEnd"/>
-      <w:r>
-        <w:rPr>
-          <w:sz w:val="24"/>
-          <w:szCs w:val="24"/>
-        </w:rPr>
-        <w:t xml:space="preserve"> Singh then display in the map.</w:t>
+        <w:t>This test case is an acceptance testing for URS-12. Visitor, Member, and Admin can view the map page. The system will provide route from user location to Wat Phra Singh then display in the map.</w:t>
       </w:r>
     </w:p>
     <w:p>
@@ -10437,39 +9721,7 @@
           <w:sz w:val="24"/>
           <w:szCs w:val="24"/>
         </w:rPr>
-        <w:t xml:space="preserve">2. System displays a route from user to </w:t>
-      </w:r>
-      <w:proofErr w:type="spellStart"/>
-      <w:r>
-        <w:rPr>
-          <w:sz w:val="24"/>
-          <w:szCs w:val="24"/>
-        </w:rPr>
-        <w:t>Wat</w:t>
-      </w:r>
-      <w:proofErr w:type="spellEnd"/>
-      <w:r>
-        <w:rPr>
-          <w:sz w:val="24"/>
-          <w:szCs w:val="24"/>
-        </w:rPr>
-        <w:t xml:space="preserve"> </w:t>
-      </w:r>
-      <w:proofErr w:type="spellStart"/>
-      <w:r>
-        <w:rPr>
-          <w:sz w:val="24"/>
-          <w:szCs w:val="24"/>
-        </w:rPr>
-        <w:t>Phra</w:t>
-      </w:r>
-      <w:proofErr w:type="spellEnd"/>
-      <w:r>
-        <w:rPr>
-          <w:sz w:val="24"/>
-          <w:szCs w:val="24"/>
-        </w:rPr>
-        <w:t xml:space="preserve"> Singh on the map.</w:t>
+        <w:t>2. System displays a route from user to Wat Phra Singh on the map.</w:t>
       </w:r>
     </w:p>
     <w:p>
@@ -11178,39 +10430,7 @@
           <w:sz w:val="24"/>
           <w:szCs w:val="24"/>
         </w:rPr>
-        <w:t xml:space="preserve">2. System redirects to the Facebook page of </w:t>
-      </w:r>
-      <w:proofErr w:type="spellStart"/>
-      <w:r>
-        <w:rPr>
-          <w:sz w:val="24"/>
-          <w:szCs w:val="24"/>
-        </w:rPr>
-        <w:t>Wat</w:t>
-      </w:r>
-      <w:proofErr w:type="spellEnd"/>
-      <w:r>
-        <w:rPr>
-          <w:sz w:val="24"/>
-          <w:szCs w:val="24"/>
-        </w:rPr>
-        <w:t xml:space="preserve"> </w:t>
-      </w:r>
-      <w:proofErr w:type="spellStart"/>
-      <w:r>
-        <w:rPr>
-          <w:sz w:val="24"/>
-          <w:szCs w:val="24"/>
-        </w:rPr>
-        <w:t>Phra</w:t>
-      </w:r>
-      <w:proofErr w:type="spellEnd"/>
-      <w:r>
-        <w:rPr>
-          <w:sz w:val="24"/>
-          <w:szCs w:val="24"/>
-        </w:rPr>
-        <w:t xml:space="preserve"> Singh.</w:t>
+        <w:t>2. System redirects to the Facebook page of Wat Phra Singh.</w:t>
       </w:r>
     </w:p>
     <w:p>
@@ -11626,39 +10846,7 @@
                 <w:sz w:val="24"/>
                 <w:szCs w:val="24"/>
               </w:rPr>
-              <w:t xml:space="preserve">- Display </w:t>
-            </w:r>
-            <w:proofErr w:type="spellStart"/>
-            <w:r>
-              <w:rPr>
-                <w:sz w:val="24"/>
-                <w:szCs w:val="24"/>
-              </w:rPr>
-              <w:t>Wat</w:t>
-            </w:r>
-            <w:proofErr w:type="spellEnd"/>
-            <w:r>
-              <w:rPr>
-                <w:sz w:val="24"/>
-                <w:szCs w:val="24"/>
-              </w:rPr>
-              <w:t xml:space="preserve"> </w:t>
-            </w:r>
-            <w:proofErr w:type="spellStart"/>
-            <w:r>
-              <w:rPr>
-                <w:sz w:val="24"/>
-                <w:szCs w:val="24"/>
-              </w:rPr>
-              <w:t>Phra</w:t>
-            </w:r>
-            <w:proofErr w:type="spellEnd"/>
-            <w:r>
-              <w:rPr>
-                <w:sz w:val="24"/>
-                <w:szCs w:val="24"/>
-              </w:rPr>
-              <w:t xml:space="preserve"> Singh Temple Facebook Fan page.</w:t>
+              <w:t>- Display Wat Phra Singh Temple Facebook Fan page.</w:t>
             </w:r>
           </w:p>
         </w:tc>
@@ -12591,39 +11779,7 @@
           <w:sz w:val="24"/>
           <w:szCs w:val="24"/>
         </w:rPr>
-        <w:t xml:space="preserve">member, and Admin can view Dharma question and answer in </w:t>
-      </w:r>
-      <w:proofErr w:type="spellStart"/>
-      <w:r>
-        <w:rPr>
-          <w:sz w:val="24"/>
-          <w:szCs w:val="24"/>
-        </w:rPr>
-        <w:t>Wat</w:t>
-      </w:r>
-      <w:proofErr w:type="spellEnd"/>
-      <w:r>
-        <w:rPr>
-          <w:sz w:val="24"/>
-          <w:szCs w:val="24"/>
-        </w:rPr>
-        <w:t xml:space="preserve"> </w:t>
-      </w:r>
-      <w:proofErr w:type="spellStart"/>
-      <w:r>
-        <w:rPr>
-          <w:sz w:val="24"/>
-          <w:szCs w:val="24"/>
-        </w:rPr>
-        <w:t>Phra</w:t>
-      </w:r>
-      <w:proofErr w:type="spellEnd"/>
-      <w:r>
-        <w:rPr>
-          <w:sz w:val="24"/>
-          <w:szCs w:val="24"/>
-        </w:rPr>
-        <w:t xml:space="preserve"> Singh Website in the Q&amp;A page.</w:t>
+        <w:t>member, and Admin can view Dharma question and answer in Wat Phra Singh Website in the Q&amp;A page.</w:t>
       </w:r>
     </w:p>
     <w:p>
@@ -12654,55 +11810,7 @@
           <w:sz w:val="24"/>
           <w:szCs w:val="24"/>
         </w:rPr>
-        <w:t xml:space="preserve">This test case is an acceptance testing for URS-06 and URS-21. Visitor, member and admin cans view Dharma question and answer in the </w:t>
-      </w:r>
-      <w:proofErr w:type="spellStart"/>
-      <w:r>
-        <w:rPr>
-          <w:sz w:val="24"/>
-          <w:szCs w:val="24"/>
-        </w:rPr>
-        <w:t>Wat</w:t>
-      </w:r>
-      <w:proofErr w:type="spellEnd"/>
-      <w:r>
-        <w:rPr>
-          <w:sz w:val="24"/>
-          <w:szCs w:val="24"/>
-        </w:rPr>
-        <w:t xml:space="preserve"> </w:t>
-      </w:r>
-      <w:proofErr w:type="spellStart"/>
-      <w:r>
-        <w:rPr>
-          <w:sz w:val="24"/>
-          <w:szCs w:val="24"/>
-        </w:rPr>
-        <w:t>Phra</w:t>
-      </w:r>
-      <w:proofErr w:type="spellEnd"/>
-      <w:r>
-        <w:rPr>
-          <w:sz w:val="24"/>
-          <w:szCs w:val="24"/>
-        </w:rPr>
-        <w:t xml:space="preserve"> Singh by select ‘Q&amp;A’ on menu bar, then system will display list of </w:t>
-      </w:r>
-      <w:proofErr w:type="spellStart"/>
-      <w:r>
-        <w:rPr>
-          <w:sz w:val="24"/>
-          <w:szCs w:val="24"/>
-        </w:rPr>
-        <w:t>Dhrama</w:t>
-      </w:r>
-      <w:proofErr w:type="spellEnd"/>
-      <w:r>
-        <w:rPr>
-          <w:sz w:val="24"/>
-          <w:szCs w:val="24"/>
-        </w:rPr>
-        <w:t xml:space="preserve"> question and answer on Q&amp;A page.</w:t>
+        <w:t>This test case is an acceptance testing for URS-06 and URS-21. Visitor, member and admin cans view Dharma question and answer in the Wat Phra Singh by select ‘Q&amp;A’ on menu bar, then system will display list of Dhrama question and answer on Q&amp;A page.</w:t>
       </w:r>
     </w:p>
     <w:p>
@@ -15369,23 +14477,7 @@
                 <w:sz w:val="24"/>
                 <w:szCs w:val="24"/>
               </w:rPr>
-              <w:t xml:space="preserve">Admin fills all required field in </w:t>
-            </w:r>
-            <w:proofErr w:type="gramStart"/>
-            <w:r>
-              <w:rPr>
-                <w:sz w:val="24"/>
-                <w:szCs w:val="24"/>
-              </w:rPr>
-              <w:t>the add</w:t>
-            </w:r>
-            <w:proofErr w:type="gramEnd"/>
-            <w:r>
-              <w:rPr>
-                <w:sz w:val="24"/>
-                <w:szCs w:val="24"/>
-              </w:rPr>
-              <w:t xml:space="preserve"> new activity form with all correct value.</w:t>
+              <w:t>Admin fills all required field in the add new activity form with all correct value.</w:t>
             </w:r>
           </w:p>
         </w:tc>
@@ -15488,21 +14580,12 @@
                 <w:szCs w:val="24"/>
               </w:rPr>
             </w:pPr>
-            <w:proofErr w:type="spellStart"/>
-            <w:r>
-              <w:rPr>
-                <w:sz w:val="24"/>
-                <w:szCs w:val="24"/>
-              </w:rPr>
-              <w:t>Wat</w:t>
-            </w:r>
-            <w:proofErr w:type="spellEnd"/>
-            <w:r>
-              <w:rPr>
-                <w:sz w:val="24"/>
-                <w:szCs w:val="24"/>
-              </w:rPr>
-              <w:t xml:space="preserve"> 1</w:t>
+            <w:r>
+              <w:rPr>
+                <w:sz w:val="24"/>
+                <w:szCs w:val="24"/>
+              </w:rPr>
+              <w:t>Wat 1</w:t>
             </w:r>
           </w:p>
         </w:tc>
@@ -15868,9 +14951,17 @@
                 <w:szCs w:val="24"/>
                 <w:cs/>
               </w:rPr>
-              <w:t>กุฏิพระหอคำ</w:t>
-            </w:r>
-            <w:proofErr w:type="spellStart"/>
+              <w:t>กุฏิพระหอคำแปง</w:t>
+            </w:r>
+            <w:r>
+              <w:rPr>
+                <w:rFonts w:eastAsia="Tahoma"/>
+                <w:sz w:val="24"/>
+                <w:szCs w:val="24"/>
+                <w:cs/>
+              </w:rPr>
+              <w:t xml:space="preserve"> </w:t>
+            </w:r>
             <w:r>
               <w:rPr>
                 <w:rFonts w:ascii="Browallia New" w:eastAsia="Tahoma" w:hAnsi="Browallia New" w:cs="Browallia New" w:hint="cs"/>
@@ -15878,9 +14969,64 @@
                 <w:szCs w:val="24"/>
                 <w:cs/>
               </w:rPr>
-              <w:t>แปง</w:t>
-            </w:r>
-            <w:proofErr w:type="spellEnd"/>
+              <w:t>สีหฬารามสามิกวัดพระสิงห์หลวง</w:t>
+            </w:r>
+          </w:p>
+        </w:tc>
+        <w:tc>
+          <w:tcPr>
+            <w:tcW w:w="1300" w:type="dxa"/>
+            <w:tcMar>
+              <w:top w:w="100" w:type="dxa"/>
+              <w:left w:w="100" w:type="dxa"/>
+              <w:bottom w:w="100" w:type="dxa"/>
+              <w:right w:w="100" w:type="dxa"/>
+            </w:tcMar>
+          </w:tcPr>
+          <w:p>
+            <w:pPr>
+              <w:spacing w:line="240" w:lineRule="auto"/>
+              <w:rPr>
+                <w:sz w:val="24"/>
+                <w:szCs w:val="24"/>
+              </w:rPr>
+            </w:pPr>
+            <w:r>
+              <w:rPr>
+                <w:sz w:val="24"/>
+                <w:szCs w:val="24"/>
+              </w:rPr>
+              <w:t>25/6/2015</w:t>
+            </w:r>
+          </w:p>
+        </w:tc>
+        <w:tc>
+          <w:tcPr>
+            <w:tcW w:w="1040" w:type="dxa"/>
+            <w:tcMar>
+              <w:top w:w="100" w:type="dxa"/>
+              <w:left w:w="100" w:type="dxa"/>
+              <w:bottom w:w="100" w:type="dxa"/>
+              <w:right w:w="100" w:type="dxa"/>
+            </w:tcMar>
+          </w:tcPr>
+          <w:p>
+            <w:pPr>
+              <w:spacing w:line="240" w:lineRule="auto"/>
+              <w:rPr>
+                <w:sz w:val="24"/>
+                <w:szCs w:val="24"/>
+              </w:rPr>
+            </w:pPr>
+            <w:r>
+              <w:rPr>
+                <w:rFonts w:ascii="Browallia New" w:eastAsia="Tahoma" w:hAnsi="Browallia New" w:cs="Browallia New" w:hint="cs"/>
+                <w:sz w:val="24"/>
+                <w:szCs w:val="24"/>
+                <w:cs/>
+              </w:rPr>
+              <w:t>กุฏิพระหอคำแปง</w:t>
+            </w:r>
             <w:r>
               <w:rPr>
                 <w:rFonts w:eastAsia="Tahoma"/>
@@ -15890,7 +15036,6 @@
               </w:rPr>
               <w:t xml:space="preserve"> </w:t>
             </w:r>
-            <w:proofErr w:type="spellStart"/>
             <w:r>
               <w:rPr>
                 <w:rFonts w:ascii="Browallia New" w:eastAsia="Tahoma" w:hAnsi="Browallia New" w:cs="Browallia New" w:hint="cs"/>
@@ -15898,113 +15043,7 @@
                 <w:szCs w:val="24"/>
                 <w:cs/>
               </w:rPr>
-              <w:t>สีหฬา</w:t>
-            </w:r>
-            <w:proofErr w:type="spellEnd"/>
-            <w:r>
-              <w:rPr>
-                <w:rFonts w:ascii="Browallia New" w:eastAsia="Tahoma" w:hAnsi="Browallia New" w:cs="Browallia New" w:hint="cs"/>
-                <w:sz w:val="24"/>
-                <w:szCs w:val="24"/>
-                <w:cs/>
-              </w:rPr>
-              <w:t>รามสามิกวัดพระสิงห์หลวง</w:t>
-            </w:r>
-          </w:p>
-        </w:tc>
-        <w:tc>
-          <w:tcPr>
-            <w:tcW w:w="1300" w:type="dxa"/>
-            <w:tcMar>
-              <w:top w:w="100" w:type="dxa"/>
-              <w:left w:w="100" w:type="dxa"/>
-              <w:bottom w:w="100" w:type="dxa"/>
-              <w:right w:w="100" w:type="dxa"/>
-            </w:tcMar>
-          </w:tcPr>
-          <w:p>
-            <w:pPr>
-              <w:spacing w:line="240" w:lineRule="auto"/>
-              <w:rPr>
-                <w:sz w:val="24"/>
-                <w:szCs w:val="24"/>
-              </w:rPr>
-            </w:pPr>
-            <w:r>
-              <w:rPr>
-                <w:sz w:val="24"/>
-                <w:szCs w:val="24"/>
-              </w:rPr>
-              <w:t>25/6/2015</w:t>
-            </w:r>
-          </w:p>
-        </w:tc>
-        <w:tc>
-          <w:tcPr>
-            <w:tcW w:w="1040" w:type="dxa"/>
-            <w:tcMar>
-              <w:top w:w="100" w:type="dxa"/>
-              <w:left w:w="100" w:type="dxa"/>
-              <w:bottom w:w="100" w:type="dxa"/>
-              <w:right w:w="100" w:type="dxa"/>
-            </w:tcMar>
-          </w:tcPr>
-          <w:p>
-            <w:pPr>
-              <w:spacing w:line="240" w:lineRule="auto"/>
-              <w:rPr>
-                <w:sz w:val="24"/>
-                <w:szCs w:val="24"/>
-              </w:rPr>
-            </w:pPr>
-            <w:r>
-              <w:rPr>
-                <w:rFonts w:ascii="Browallia New" w:eastAsia="Tahoma" w:hAnsi="Browallia New" w:cs="Browallia New" w:hint="cs"/>
-                <w:sz w:val="24"/>
-                <w:szCs w:val="24"/>
-                <w:cs/>
-              </w:rPr>
-              <w:t>กุฏิพระหอคำ</w:t>
-            </w:r>
-            <w:proofErr w:type="spellStart"/>
-            <w:r>
-              <w:rPr>
-                <w:rFonts w:ascii="Browallia New" w:eastAsia="Tahoma" w:hAnsi="Browallia New" w:cs="Browallia New" w:hint="cs"/>
-                <w:sz w:val="24"/>
-                <w:szCs w:val="24"/>
-                <w:cs/>
-              </w:rPr>
-              <w:t>แปง</w:t>
-            </w:r>
-            <w:proofErr w:type="spellEnd"/>
-            <w:r>
-              <w:rPr>
-                <w:rFonts w:eastAsia="Tahoma"/>
-                <w:sz w:val="24"/>
-                <w:szCs w:val="24"/>
-                <w:cs/>
-              </w:rPr>
-              <w:t xml:space="preserve"> </w:t>
-            </w:r>
-            <w:proofErr w:type="spellStart"/>
-            <w:r>
-              <w:rPr>
-                <w:rFonts w:ascii="Browallia New" w:eastAsia="Tahoma" w:hAnsi="Browallia New" w:cs="Browallia New" w:hint="cs"/>
-                <w:sz w:val="24"/>
-                <w:szCs w:val="24"/>
-                <w:cs/>
-              </w:rPr>
-              <w:t>สีหฬา</w:t>
-            </w:r>
-            <w:proofErr w:type="spellEnd"/>
-            <w:r>
-              <w:rPr>
-                <w:rFonts w:ascii="Browallia New" w:eastAsia="Tahoma" w:hAnsi="Browallia New" w:cs="Browallia New" w:hint="cs"/>
-                <w:sz w:val="24"/>
-                <w:szCs w:val="24"/>
-                <w:cs/>
-              </w:rPr>
-              <w:t>รามสามิกวัดพระสิงห์</w:t>
+              <w:t>สีหฬารามสามิกวัดพระสิงห์</w:t>
             </w:r>
             <w:r>
               <w:rPr>
@@ -16123,39 +15162,7 @@
           <w:sz w:val="24"/>
           <w:szCs w:val="24"/>
         </w:rPr>
-        <w:t xml:space="preserve"> Admin can edit activities in </w:t>
-      </w:r>
-      <w:proofErr w:type="spellStart"/>
-      <w:r>
-        <w:rPr>
-          <w:sz w:val="24"/>
-          <w:szCs w:val="24"/>
-        </w:rPr>
-        <w:t>Wat</w:t>
-      </w:r>
-      <w:proofErr w:type="spellEnd"/>
-      <w:r>
-        <w:rPr>
-          <w:sz w:val="24"/>
-          <w:szCs w:val="24"/>
-        </w:rPr>
-        <w:t xml:space="preserve"> </w:t>
-      </w:r>
-      <w:proofErr w:type="spellStart"/>
-      <w:r>
-        <w:rPr>
-          <w:sz w:val="24"/>
-          <w:szCs w:val="24"/>
-        </w:rPr>
-        <w:t>Phra</w:t>
-      </w:r>
-      <w:proofErr w:type="spellEnd"/>
-      <w:r>
-        <w:rPr>
-          <w:sz w:val="24"/>
-          <w:szCs w:val="24"/>
-        </w:rPr>
-        <w:t xml:space="preserve"> Singh Website via edit activity page.</w:t>
+        <w:t xml:space="preserve"> Admin can edit activities in Wat Phra Singh Website via edit activity page.</w:t>
       </w:r>
     </w:p>
     <w:p>
@@ -16186,39 +15193,7 @@
           <w:sz w:val="24"/>
           <w:szCs w:val="24"/>
         </w:rPr>
-        <w:t xml:space="preserve"> This test case is an acceptance testing for URS-19. Admin can edit activities in the </w:t>
-      </w:r>
-      <w:proofErr w:type="spellStart"/>
-      <w:r>
-        <w:rPr>
-          <w:sz w:val="24"/>
-          <w:szCs w:val="24"/>
-        </w:rPr>
-        <w:t>Wat</w:t>
-      </w:r>
-      <w:proofErr w:type="spellEnd"/>
-      <w:r>
-        <w:rPr>
-          <w:sz w:val="24"/>
-          <w:szCs w:val="24"/>
-        </w:rPr>
-        <w:t xml:space="preserve"> </w:t>
-      </w:r>
-      <w:proofErr w:type="spellStart"/>
-      <w:r>
-        <w:rPr>
-          <w:sz w:val="24"/>
-          <w:szCs w:val="24"/>
-        </w:rPr>
-        <w:t>Phra</w:t>
-      </w:r>
-      <w:proofErr w:type="spellEnd"/>
-      <w:r>
-        <w:rPr>
-          <w:sz w:val="24"/>
-          <w:szCs w:val="24"/>
-        </w:rPr>
-        <w:t xml:space="preserve"> Singh Website by select edit activity button. System will retrieve an activity’s information form database and let admin modify it.</w:t>
+        <w:t xml:space="preserve"> This test case is an acceptance testing for URS-19. Admin can edit activities in the Wat Phra Singh Website by select edit activity button. System will retrieve an activity’s information form database and let admin modify it.</w:t>
       </w:r>
     </w:p>
     <w:p>
@@ -16915,21 +15890,12 @@
                 <w:szCs w:val="24"/>
               </w:rPr>
             </w:pPr>
-            <w:proofErr w:type="spellStart"/>
-            <w:r>
-              <w:rPr>
-                <w:sz w:val="24"/>
-                <w:szCs w:val="24"/>
-              </w:rPr>
-              <w:t>Wat</w:t>
-            </w:r>
-            <w:proofErr w:type="spellEnd"/>
-            <w:r>
-              <w:rPr>
-                <w:sz w:val="24"/>
-                <w:szCs w:val="24"/>
-              </w:rPr>
-              <w:t xml:space="preserve"> 1</w:t>
+            <w:r>
+              <w:rPr>
+                <w:sz w:val="24"/>
+                <w:szCs w:val="24"/>
+              </w:rPr>
+              <w:t>Wat 1</w:t>
             </w:r>
           </w:p>
         </w:tc>
@@ -17012,23 +15978,7 @@
                 <w:sz w:val="24"/>
                 <w:szCs w:val="24"/>
               </w:rPr>
-              <w:t xml:space="preserve">Admin fills only some required field in </w:t>
-            </w:r>
-            <w:proofErr w:type="gramStart"/>
-            <w:r>
-              <w:rPr>
-                <w:sz w:val="24"/>
-                <w:szCs w:val="24"/>
-              </w:rPr>
-              <w:t>the add</w:t>
-            </w:r>
-            <w:proofErr w:type="gramEnd"/>
-            <w:r>
-              <w:rPr>
-                <w:sz w:val="24"/>
-                <w:szCs w:val="24"/>
-              </w:rPr>
-              <w:t xml:space="preserve"> new activity form</w:t>
+              <w:t>Admin fills only some required field in the add new activity form</w:t>
             </w:r>
             <w:r>
               <w:rPr>
@@ -17255,23 +16205,7 @@
                 <w:szCs w:val="24"/>
               </w:rPr>
               <w:lastRenderedPageBreak/>
-              <w:t>correct value</w:t>
-            </w:r>
-            <w:r>
-              <w:rPr>
-                <w:color w:val="auto"/>
-                <w:sz w:val="24"/>
-                <w:szCs w:val="24"/>
-              </w:rPr>
-              <w:t xml:space="preserve"> in Thai</w:t>
-            </w:r>
-            <w:r>
-              <w:rPr>
-                <w:color w:val="auto"/>
-                <w:sz w:val="24"/>
-                <w:szCs w:val="24"/>
-              </w:rPr>
-              <w:t>.</w:t>
+              <w:t>correct value in Thai.</w:t>
             </w:r>
           </w:p>
         </w:tc>
@@ -17303,29 +16237,8 @@
                 <w:cs/>
               </w:rPr>
               <w:lastRenderedPageBreak/>
-              <w:t>บายศรีสู่ขวัญ</w:t>
-            </w:r>
-          </w:p>
-        </w:tc>
-        <w:tc>
-          <w:tcPr>
-            <w:tcW w:w="1300" w:type="dxa"/>
-            <w:tcMar>
-              <w:top w:w="100" w:type="dxa"/>
-              <w:left w:w="100" w:type="dxa"/>
-              <w:bottom w:w="100" w:type="dxa"/>
-              <w:right w:w="100" w:type="dxa"/>
-            </w:tcMar>
-          </w:tcPr>
-          <w:p>
-            <w:pPr>
-              <w:spacing w:line="240" w:lineRule="auto"/>
-              <w:rPr>
-                <w:color w:val="auto"/>
-                <w:sz w:val="24"/>
-                <w:szCs w:val="24"/>
-              </w:rPr>
-            </w:pPr>
+              <w:t>แก้ไข</w:t>
+            </w:r>
             <w:r>
               <w:rPr>
                 <w:rFonts w:ascii="Browallia New" w:eastAsia="Tahoma" w:hAnsi="Browallia New" w:cs="Browallia New" w:hint="cs"/>
@@ -17334,6 +16247,47 @@
                 <w:szCs w:val="24"/>
                 <w:cs/>
               </w:rPr>
+              <w:t>บายศรีสู่ขวัญ</w:t>
+            </w:r>
+          </w:p>
+        </w:tc>
+        <w:tc>
+          <w:tcPr>
+            <w:tcW w:w="1300" w:type="dxa"/>
+            <w:tcMar>
+              <w:top w:w="100" w:type="dxa"/>
+              <w:left w:w="100" w:type="dxa"/>
+              <w:bottom w:w="100" w:type="dxa"/>
+              <w:right w:w="100" w:type="dxa"/>
+            </w:tcMar>
+          </w:tcPr>
+          <w:p>
+            <w:pPr>
+              <w:spacing w:line="240" w:lineRule="auto"/>
+              <w:rPr>
+                <w:color w:val="auto"/>
+                <w:sz w:val="24"/>
+                <w:szCs w:val="24"/>
+              </w:rPr>
+            </w:pPr>
+            <w:r>
+              <w:rPr>
+                <w:rFonts w:ascii="Browallia New" w:eastAsia="Tahoma" w:hAnsi="Browallia New" w:cs="Browallia New" w:hint="cs"/>
+                <w:color w:val="auto"/>
+                <w:sz w:val="24"/>
+                <w:szCs w:val="24"/>
+                <w:cs/>
+              </w:rPr>
+              <w:t>แก้ไข</w:t>
+            </w:r>
+            <w:r>
+              <w:rPr>
+                <w:rFonts w:ascii="Browallia New" w:eastAsia="Tahoma" w:hAnsi="Browallia New" w:cs="Browallia New" w:hint="cs"/>
+                <w:color w:val="auto"/>
+                <w:sz w:val="24"/>
+                <w:szCs w:val="24"/>
+                <w:cs/>
+              </w:rPr>
               <w:t>งานบายศรีสู่ขวัญ</w:t>
             </w:r>
             <w:r>
@@ -17354,9 +16308,18 @@
                 <w:szCs w:val="24"/>
                 <w:cs/>
               </w:rPr>
-              <w:t>กุฏิพระหอคำ</w:t>
-            </w:r>
-            <w:proofErr w:type="spellStart"/>
+              <w:t>กุฏิพระหอคำแปง</w:t>
+            </w:r>
+            <w:r>
+              <w:rPr>
+                <w:rFonts w:eastAsia="Tahoma"/>
+                <w:color w:val="auto"/>
+                <w:sz w:val="24"/>
+                <w:szCs w:val="24"/>
+                <w:cs/>
+              </w:rPr>
+              <w:t xml:space="preserve"> </w:t>
+            </w:r>
             <w:r>
               <w:rPr>
                 <w:rFonts w:ascii="Browallia New" w:eastAsia="Tahoma" w:hAnsi="Browallia New" w:cs="Browallia New" w:hint="cs"/>
@@ -17365,9 +16328,90 @@
                 <w:szCs w:val="24"/>
                 <w:cs/>
               </w:rPr>
-              <w:t>แปง</w:t>
-            </w:r>
-            <w:proofErr w:type="spellEnd"/>
+              <w:t>สีหฬารามสามิกวัดพระสิงห์</w:t>
+            </w:r>
+            <w:r>
+              <w:rPr>
+                <w:rFonts w:ascii="Browallia New" w:eastAsia="Tahoma" w:hAnsi="Browallia New" w:cs="Browallia New" w:hint="cs"/>
+                <w:color w:val="auto"/>
+                <w:sz w:val="24"/>
+                <w:szCs w:val="24"/>
+                <w:cs/>
+              </w:rPr>
+              <w:lastRenderedPageBreak/>
+              <w:t>หลวง</w:t>
+            </w:r>
+          </w:p>
+        </w:tc>
+        <w:tc>
+          <w:tcPr>
+            <w:tcW w:w="1300" w:type="dxa"/>
+            <w:tcMar>
+              <w:top w:w="100" w:type="dxa"/>
+              <w:left w:w="100" w:type="dxa"/>
+              <w:bottom w:w="100" w:type="dxa"/>
+              <w:right w:w="100" w:type="dxa"/>
+            </w:tcMar>
+          </w:tcPr>
+          <w:p>
+            <w:pPr>
+              <w:spacing w:line="240" w:lineRule="auto"/>
+              <w:rPr>
+                <w:color w:val="auto"/>
+                <w:sz w:val="24"/>
+                <w:szCs w:val="24"/>
+              </w:rPr>
+            </w:pPr>
+            <w:r>
+              <w:rPr>
+                <w:color w:val="auto"/>
+                <w:sz w:val="24"/>
+                <w:szCs w:val="24"/>
+              </w:rPr>
+              <w:lastRenderedPageBreak/>
+              <w:t>25/6/2015</w:t>
+            </w:r>
+          </w:p>
+        </w:tc>
+        <w:tc>
+          <w:tcPr>
+            <w:tcW w:w="1040" w:type="dxa"/>
+            <w:tcMar>
+              <w:top w:w="100" w:type="dxa"/>
+              <w:left w:w="100" w:type="dxa"/>
+              <w:bottom w:w="100" w:type="dxa"/>
+              <w:right w:w="100" w:type="dxa"/>
+            </w:tcMar>
+          </w:tcPr>
+          <w:p>
+            <w:pPr>
+              <w:spacing w:line="240" w:lineRule="auto"/>
+              <w:rPr>
+                <w:color w:val="auto"/>
+                <w:sz w:val="24"/>
+                <w:szCs w:val="24"/>
+              </w:rPr>
+            </w:pPr>
+            <w:r>
+              <w:rPr>
+                <w:rFonts w:ascii="Browallia New" w:eastAsia="Tahoma" w:hAnsi="Browallia New" w:cs="Browallia New" w:hint="cs"/>
+                <w:color w:val="auto"/>
+                <w:sz w:val="24"/>
+                <w:szCs w:val="24"/>
+                <w:cs/>
+              </w:rPr>
+              <w:t>แก้ไข</w:t>
+            </w:r>
+            <w:r>
+              <w:rPr>
+                <w:rFonts w:ascii="Browallia New" w:eastAsia="Tahoma" w:hAnsi="Browallia New" w:cs="Browallia New" w:hint="cs"/>
+                <w:color w:val="auto"/>
+                <w:sz w:val="24"/>
+                <w:szCs w:val="24"/>
+                <w:cs/>
+              </w:rPr>
+              <w:t>กุฏิพระหอคำแปง</w:t>
+            </w:r>
             <w:r>
               <w:rPr>
                 <w:rFonts w:eastAsia="Tahoma"/>
@@ -17378,7 +16422,6 @@
               </w:rPr>
               <w:t xml:space="preserve"> </w:t>
             </w:r>
-            <w:proofErr w:type="spellStart"/>
             <w:r>
               <w:rPr>
                 <w:rFonts w:ascii="Browallia New" w:eastAsia="Tahoma" w:hAnsi="Browallia New" w:cs="Browallia New" w:hint="cs"/>
@@ -17387,9 +16430,8 @@
                 <w:szCs w:val="24"/>
                 <w:cs/>
               </w:rPr>
-              <w:t>สีหฬา</w:t>
-            </w:r>
-            <w:proofErr w:type="spellEnd"/>
+              <w:t>สีหฬารามสามิกวัดพระสิงห์</w:t>
+            </w:r>
             <w:r>
               <w:rPr>
                 <w:rFonts w:ascii="Browallia New" w:eastAsia="Tahoma" w:hAnsi="Browallia New" w:cs="Browallia New" w:hint="cs"/>
@@ -17398,13 +16440,14 @@
                 <w:szCs w:val="24"/>
                 <w:cs/>
               </w:rPr>
-              <w:t>รามสามิกวัดพระสิงห์หลวง</w:t>
-            </w:r>
-          </w:p>
-        </w:tc>
-        <w:tc>
-          <w:tcPr>
-            <w:tcW w:w="1300" w:type="dxa"/>
+              <w:lastRenderedPageBreak/>
+              <w:t>หลวง</w:t>
+            </w:r>
+          </w:p>
+        </w:tc>
+        <w:tc>
+          <w:tcPr>
+            <w:tcW w:w="1560" w:type="dxa"/>
             <w:tcMar>
               <w:top w:w="100" w:type="dxa"/>
               <w:left w:w="100" w:type="dxa"/>
@@ -17427,13 +16470,75 @@
                 <w:sz w:val="24"/>
                 <w:szCs w:val="24"/>
               </w:rPr>
-              <w:t>25/6/2015</w:t>
-            </w:r>
-          </w:p>
-        </w:tc>
-        <w:tc>
-          <w:tcPr>
-            <w:tcW w:w="1040" w:type="dxa"/>
+              <w:lastRenderedPageBreak/>
+              <w:t>- System update the edited activity into database</w:t>
+            </w:r>
+          </w:p>
+        </w:tc>
+      </w:tr>
+      <w:tr>
+        <w:tc>
+          <w:tcPr>
+            <w:tcW w:w="780" w:type="dxa"/>
+            <w:tcMar>
+              <w:top w:w="100" w:type="dxa"/>
+              <w:left w:w="100" w:type="dxa"/>
+              <w:bottom w:w="100" w:type="dxa"/>
+              <w:right w:w="100" w:type="dxa"/>
+            </w:tcMar>
+          </w:tcPr>
+          <w:p>
+            <w:pPr>
+              <w:spacing w:line="240" w:lineRule="auto"/>
+              <w:rPr>
+                <w:color w:val="auto"/>
+                <w:sz w:val="24"/>
+                <w:szCs w:val="24"/>
+              </w:rPr>
+            </w:pPr>
+            <w:r>
+              <w:rPr>
+                <w:color w:val="auto"/>
+                <w:sz w:val="24"/>
+                <w:szCs w:val="24"/>
+              </w:rPr>
+              <w:lastRenderedPageBreak/>
+              <w:t>4</w:t>
+            </w:r>
+          </w:p>
+        </w:tc>
+        <w:tc>
+          <w:tcPr>
+            <w:tcW w:w="1720" w:type="dxa"/>
+            <w:tcMar>
+              <w:top w:w="100" w:type="dxa"/>
+              <w:left w:w="100" w:type="dxa"/>
+              <w:bottom w:w="100" w:type="dxa"/>
+              <w:right w:w="100" w:type="dxa"/>
+            </w:tcMar>
+          </w:tcPr>
+          <w:p>
+            <w:pPr>
+              <w:spacing w:line="240" w:lineRule="auto"/>
+              <w:rPr>
+                <w:color w:val="auto"/>
+                <w:sz w:val="24"/>
+                <w:szCs w:val="24"/>
+              </w:rPr>
+            </w:pPr>
+            <w:r>
+              <w:rPr>
+                <w:color w:val="auto"/>
+                <w:sz w:val="24"/>
+                <w:szCs w:val="24"/>
+              </w:rPr>
+              <w:t>Admin fills only some required field in the add new activity form in English.</w:t>
+            </w:r>
+          </w:p>
+        </w:tc>
+        <w:tc>
+          <w:tcPr>
+            <w:tcW w:w="1340" w:type="dxa"/>
             <w:tcMar>
               <w:top w:w="100" w:type="dxa"/>
               <w:left w:w="100" w:type="dxa"/>
@@ -17458,9 +16563,8 @@
                 <w:szCs w:val="24"/>
                 <w:cs/>
               </w:rPr>
-              <w:t>กุฏิพระหอคำ</w:t>
-            </w:r>
-            <w:proofErr w:type="spellStart"/>
+              <w:t>แก้ไข</w:t>
+            </w:r>
             <w:r>
               <w:rPr>
                 <w:rFonts w:ascii="Browallia New" w:eastAsia="Tahoma" w:hAnsi="Browallia New" w:cs="Browallia New" w:hint="cs"/>
@@ -17469,9 +16573,111 @@
                 <w:szCs w:val="24"/>
                 <w:cs/>
               </w:rPr>
-              <w:t>แปง</w:t>
-            </w:r>
-            <w:proofErr w:type="spellEnd"/>
+              <w:t>บายศรีสู่ขวัญ</w:t>
+            </w:r>
+          </w:p>
+        </w:tc>
+        <w:tc>
+          <w:tcPr>
+            <w:tcW w:w="1300" w:type="dxa"/>
+            <w:tcMar>
+              <w:top w:w="100" w:type="dxa"/>
+              <w:left w:w="100" w:type="dxa"/>
+              <w:bottom w:w="100" w:type="dxa"/>
+              <w:right w:w="100" w:type="dxa"/>
+            </w:tcMar>
+          </w:tcPr>
+          <w:p>
+            <w:pPr>
+              <w:spacing w:line="240" w:lineRule="auto"/>
+              <w:rPr>
+                <w:rFonts w:cs="Browallia New"/>
+                <w:color w:val="auto"/>
+                <w:sz w:val="24"/>
+                <w:szCs w:val="30"/>
+              </w:rPr>
+            </w:pPr>
+            <w:r>
+              <w:rPr>
+                <w:rFonts w:cs="Browallia New"/>
+                <w:color w:val="auto"/>
+                <w:sz w:val="24"/>
+                <w:szCs w:val="30"/>
+              </w:rPr>
+              <w:t>-</w:t>
+            </w:r>
+          </w:p>
+        </w:tc>
+        <w:tc>
+          <w:tcPr>
+            <w:tcW w:w="1300" w:type="dxa"/>
+            <w:tcMar>
+              <w:top w:w="100" w:type="dxa"/>
+              <w:left w:w="100" w:type="dxa"/>
+              <w:bottom w:w="100" w:type="dxa"/>
+              <w:right w:w="100" w:type="dxa"/>
+            </w:tcMar>
+          </w:tcPr>
+          <w:p>
+            <w:pPr>
+              <w:spacing w:line="240" w:lineRule="auto"/>
+              <w:rPr>
+                <w:color w:val="auto"/>
+                <w:sz w:val="24"/>
+                <w:szCs w:val="24"/>
+              </w:rPr>
+            </w:pPr>
+            <w:r>
+              <w:rPr>
+                <w:color w:val="auto"/>
+                <w:sz w:val="24"/>
+                <w:szCs w:val="24"/>
+              </w:rPr>
+              <w:t>-</w:t>
+            </w:r>
+          </w:p>
+        </w:tc>
+        <w:tc>
+          <w:tcPr>
+            <w:tcW w:w="1040" w:type="dxa"/>
+            <w:tcMar>
+              <w:top w:w="100" w:type="dxa"/>
+              <w:left w:w="100" w:type="dxa"/>
+              <w:bottom w:w="100" w:type="dxa"/>
+              <w:right w:w="100" w:type="dxa"/>
+            </w:tcMar>
+          </w:tcPr>
+          <w:p>
+            <w:pPr>
+              <w:spacing w:line="240" w:lineRule="auto"/>
+              <w:rPr>
+                <w:color w:val="auto"/>
+                <w:sz w:val="24"/>
+                <w:szCs w:val="24"/>
+              </w:rPr>
+            </w:pPr>
+            <w:r>
+              <w:rPr>
+                <w:rFonts w:ascii="Browallia New" w:eastAsia="Tahoma" w:hAnsi="Browallia New" w:cs="Browallia New" w:hint="cs"/>
+                <w:color w:val="auto"/>
+                <w:sz w:val="24"/>
+                <w:szCs w:val="24"/>
+                <w:cs/>
+              </w:rPr>
+              <w:t>แก้ไข</w:t>
+            </w:r>
+            <w:bookmarkStart w:id="0" w:name="_GoBack"/>
+            <w:bookmarkEnd w:id="0"/>
+            <w:r>
+              <w:rPr>
+                <w:rFonts w:ascii="Browallia New" w:eastAsia="Tahoma" w:hAnsi="Browallia New" w:cs="Browallia New" w:hint="cs"/>
+                <w:color w:val="auto"/>
+                <w:sz w:val="24"/>
+                <w:szCs w:val="24"/>
+                <w:cs/>
+              </w:rPr>
+              <w:t>กุฏิพระหอคำแปง</w:t>
+            </w:r>
             <w:r>
               <w:rPr>
                 <w:rFonts w:eastAsia="Tahoma"/>
@@ -17482,7 +16688,6 @@
               </w:rPr>
               <w:t xml:space="preserve"> </w:t>
             </w:r>
-            <w:proofErr w:type="spellStart"/>
             <w:r>
               <w:rPr>
                 <w:rFonts w:ascii="Browallia New" w:eastAsia="Tahoma" w:hAnsi="Browallia New" w:cs="Browallia New" w:hint="cs"/>
@@ -17491,314 +16696,7 @@
                 <w:szCs w:val="24"/>
                 <w:cs/>
               </w:rPr>
-              <w:t>สีหฬา</w:t>
-            </w:r>
-            <w:proofErr w:type="spellEnd"/>
-            <w:r>
-              <w:rPr>
-                <w:rFonts w:ascii="Browallia New" w:eastAsia="Tahoma" w:hAnsi="Browallia New" w:cs="Browallia New" w:hint="cs"/>
-                <w:color w:val="auto"/>
-                <w:sz w:val="24"/>
-                <w:szCs w:val="24"/>
-                <w:cs/>
-              </w:rPr>
-              <w:t>รามสามิกวัดพระสิงห์</w:t>
-            </w:r>
-            <w:r>
-              <w:rPr>
-                <w:rFonts w:ascii="Browallia New" w:eastAsia="Tahoma" w:hAnsi="Browallia New" w:cs="Browallia New" w:hint="cs"/>
-                <w:color w:val="auto"/>
-                <w:sz w:val="24"/>
-                <w:szCs w:val="24"/>
-                <w:cs/>
-              </w:rPr>
-              <w:lastRenderedPageBreak/>
-              <w:t>หลวง</w:t>
-            </w:r>
-          </w:p>
-        </w:tc>
-        <w:tc>
-          <w:tcPr>
-            <w:tcW w:w="1560" w:type="dxa"/>
-            <w:tcMar>
-              <w:top w:w="100" w:type="dxa"/>
-              <w:left w:w="100" w:type="dxa"/>
-              <w:bottom w:w="100" w:type="dxa"/>
-              <w:right w:w="100" w:type="dxa"/>
-            </w:tcMar>
-          </w:tcPr>
-          <w:p>
-            <w:pPr>
-              <w:spacing w:line="240" w:lineRule="auto"/>
-              <w:rPr>
-                <w:color w:val="auto"/>
-                <w:sz w:val="24"/>
-                <w:szCs w:val="24"/>
-              </w:rPr>
-            </w:pPr>
-            <w:r>
-              <w:rPr>
-                <w:color w:val="auto"/>
-                <w:sz w:val="24"/>
-                <w:szCs w:val="24"/>
-              </w:rPr>
-              <w:lastRenderedPageBreak/>
-              <w:t>- System update the edited activity into databas</w:t>
-            </w:r>
-            <w:bookmarkStart w:id="0" w:name="_GoBack"/>
-            <w:bookmarkEnd w:id="0"/>
-            <w:r>
-              <w:rPr>
-                <w:color w:val="auto"/>
-                <w:sz w:val="24"/>
-                <w:szCs w:val="24"/>
-              </w:rPr>
-              <w:t>e</w:t>
-            </w:r>
-          </w:p>
-        </w:tc>
-      </w:tr>
-      <w:tr>
-        <w:tc>
-          <w:tcPr>
-            <w:tcW w:w="780" w:type="dxa"/>
-            <w:tcMar>
-              <w:top w:w="100" w:type="dxa"/>
-              <w:left w:w="100" w:type="dxa"/>
-              <w:bottom w:w="100" w:type="dxa"/>
-              <w:right w:w="100" w:type="dxa"/>
-            </w:tcMar>
-          </w:tcPr>
-          <w:p>
-            <w:pPr>
-              <w:spacing w:line="240" w:lineRule="auto"/>
-              <w:rPr>
-                <w:color w:val="auto"/>
-                <w:sz w:val="24"/>
-                <w:szCs w:val="24"/>
-              </w:rPr>
-            </w:pPr>
-            <w:r>
-              <w:rPr>
-                <w:color w:val="auto"/>
-                <w:sz w:val="24"/>
-                <w:szCs w:val="24"/>
-              </w:rPr>
-              <w:lastRenderedPageBreak/>
-              <w:t>4</w:t>
-            </w:r>
-          </w:p>
-        </w:tc>
-        <w:tc>
-          <w:tcPr>
-            <w:tcW w:w="1720" w:type="dxa"/>
-            <w:tcMar>
-              <w:top w:w="100" w:type="dxa"/>
-              <w:left w:w="100" w:type="dxa"/>
-              <w:bottom w:w="100" w:type="dxa"/>
-              <w:right w:w="100" w:type="dxa"/>
-            </w:tcMar>
-          </w:tcPr>
-          <w:p>
-            <w:pPr>
-              <w:spacing w:line="240" w:lineRule="auto"/>
-              <w:rPr>
-                <w:color w:val="auto"/>
-                <w:sz w:val="24"/>
-                <w:szCs w:val="24"/>
-              </w:rPr>
-            </w:pPr>
-            <w:r>
-              <w:rPr>
-                <w:color w:val="auto"/>
-                <w:sz w:val="24"/>
-                <w:szCs w:val="24"/>
-              </w:rPr>
-              <w:t xml:space="preserve">Admin fills only some required field in </w:t>
-            </w:r>
-            <w:proofErr w:type="gramStart"/>
-            <w:r>
-              <w:rPr>
-                <w:color w:val="auto"/>
-                <w:sz w:val="24"/>
-                <w:szCs w:val="24"/>
-              </w:rPr>
-              <w:t>the add</w:t>
-            </w:r>
-            <w:proofErr w:type="gramEnd"/>
-            <w:r>
-              <w:rPr>
-                <w:color w:val="auto"/>
-                <w:sz w:val="24"/>
-                <w:szCs w:val="24"/>
-              </w:rPr>
-              <w:t xml:space="preserve"> new activity form in English.</w:t>
-            </w:r>
-          </w:p>
-        </w:tc>
-        <w:tc>
-          <w:tcPr>
-            <w:tcW w:w="1340" w:type="dxa"/>
-            <w:tcMar>
-              <w:top w:w="100" w:type="dxa"/>
-              <w:left w:w="100" w:type="dxa"/>
-              <w:bottom w:w="100" w:type="dxa"/>
-              <w:right w:w="100" w:type="dxa"/>
-            </w:tcMar>
-          </w:tcPr>
-          <w:p>
-            <w:pPr>
-              <w:spacing w:line="240" w:lineRule="auto"/>
-              <w:rPr>
-                <w:color w:val="auto"/>
-                <w:sz w:val="24"/>
-                <w:szCs w:val="24"/>
-              </w:rPr>
-            </w:pPr>
-            <w:r>
-              <w:rPr>
-                <w:rFonts w:ascii="Browallia New" w:eastAsia="Tahoma" w:hAnsi="Browallia New" w:cs="Browallia New" w:hint="cs"/>
-                <w:color w:val="auto"/>
-                <w:sz w:val="24"/>
-                <w:szCs w:val="24"/>
-                <w:cs/>
-              </w:rPr>
-              <w:t>บายศรีสู่ขวัญ</w:t>
-            </w:r>
-          </w:p>
-        </w:tc>
-        <w:tc>
-          <w:tcPr>
-            <w:tcW w:w="1300" w:type="dxa"/>
-            <w:tcMar>
-              <w:top w:w="100" w:type="dxa"/>
-              <w:left w:w="100" w:type="dxa"/>
-              <w:bottom w:w="100" w:type="dxa"/>
-              <w:right w:w="100" w:type="dxa"/>
-            </w:tcMar>
-          </w:tcPr>
-          <w:p>
-            <w:pPr>
-              <w:spacing w:line="240" w:lineRule="auto"/>
-              <w:rPr>
-                <w:rFonts w:cs="Browallia New"/>
-                <w:color w:val="auto"/>
-                <w:sz w:val="24"/>
-                <w:szCs w:val="30"/>
-              </w:rPr>
-            </w:pPr>
-            <w:r>
-              <w:rPr>
-                <w:rFonts w:cs="Browallia New"/>
-                <w:color w:val="auto"/>
-                <w:sz w:val="24"/>
-                <w:szCs w:val="30"/>
-              </w:rPr>
-              <w:t>-</w:t>
-            </w:r>
-          </w:p>
-        </w:tc>
-        <w:tc>
-          <w:tcPr>
-            <w:tcW w:w="1300" w:type="dxa"/>
-            <w:tcMar>
-              <w:top w:w="100" w:type="dxa"/>
-              <w:left w:w="100" w:type="dxa"/>
-              <w:bottom w:w="100" w:type="dxa"/>
-              <w:right w:w="100" w:type="dxa"/>
-            </w:tcMar>
-          </w:tcPr>
-          <w:p>
-            <w:pPr>
-              <w:spacing w:line="240" w:lineRule="auto"/>
-              <w:rPr>
-                <w:color w:val="auto"/>
-                <w:sz w:val="24"/>
-                <w:szCs w:val="24"/>
-              </w:rPr>
-            </w:pPr>
-            <w:r>
-              <w:rPr>
-                <w:color w:val="auto"/>
-                <w:sz w:val="24"/>
-                <w:szCs w:val="24"/>
-              </w:rPr>
-              <w:t>-</w:t>
-            </w:r>
-          </w:p>
-        </w:tc>
-        <w:tc>
-          <w:tcPr>
-            <w:tcW w:w="1040" w:type="dxa"/>
-            <w:tcMar>
-              <w:top w:w="100" w:type="dxa"/>
-              <w:left w:w="100" w:type="dxa"/>
-              <w:bottom w:w="100" w:type="dxa"/>
-              <w:right w:w="100" w:type="dxa"/>
-            </w:tcMar>
-          </w:tcPr>
-          <w:p>
-            <w:pPr>
-              <w:spacing w:line="240" w:lineRule="auto"/>
-              <w:rPr>
-                <w:color w:val="auto"/>
-                <w:sz w:val="24"/>
-                <w:szCs w:val="24"/>
-              </w:rPr>
-            </w:pPr>
-            <w:r>
-              <w:rPr>
-                <w:rFonts w:ascii="Browallia New" w:eastAsia="Tahoma" w:hAnsi="Browallia New" w:cs="Browallia New" w:hint="cs"/>
-                <w:color w:val="auto"/>
-                <w:sz w:val="24"/>
-                <w:szCs w:val="24"/>
-                <w:cs/>
-              </w:rPr>
-              <w:t>กุฏิพระหอคำ</w:t>
-            </w:r>
-            <w:proofErr w:type="spellStart"/>
-            <w:r>
-              <w:rPr>
-                <w:rFonts w:ascii="Browallia New" w:eastAsia="Tahoma" w:hAnsi="Browallia New" w:cs="Browallia New" w:hint="cs"/>
-                <w:color w:val="auto"/>
-                <w:sz w:val="24"/>
-                <w:szCs w:val="24"/>
-                <w:cs/>
-              </w:rPr>
-              <w:t>แปง</w:t>
-            </w:r>
-            <w:proofErr w:type="spellEnd"/>
-            <w:r>
-              <w:rPr>
-                <w:rFonts w:eastAsia="Tahoma"/>
-                <w:color w:val="auto"/>
-                <w:sz w:val="24"/>
-                <w:szCs w:val="24"/>
-                <w:cs/>
-              </w:rPr>
-              <w:t xml:space="preserve"> </w:t>
-            </w:r>
-            <w:proofErr w:type="spellStart"/>
-            <w:r>
-              <w:rPr>
-                <w:rFonts w:ascii="Browallia New" w:eastAsia="Tahoma" w:hAnsi="Browallia New" w:cs="Browallia New" w:hint="cs"/>
-                <w:color w:val="auto"/>
-                <w:sz w:val="24"/>
-                <w:szCs w:val="24"/>
-                <w:cs/>
-              </w:rPr>
-              <w:t>สีหฬา</w:t>
-            </w:r>
-            <w:proofErr w:type="spellEnd"/>
-            <w:r>
-              <w:rPr>
-                <w:rFonts w:ascii="Browallia New" w:eastAsia="Tahoma" w:hAnsi="Browallia New" w:cs="Browallia New" w:hint="cs"/>
-                <w:color w:val="auto"/>
-                <w:sz w:val="24"/>
-                <w:szCs w:val="24"/>
-                <w:cs/>
-              </w:rPr>
-              <w:t>รามสามิกวัดพระสิงห์หลวง</w:t>
+              <w:t>สีหฬารามสามิกวัดพระสิงห์หลวง</w:t>
             </w:r>
           </w:p>
         </w:tc>
@@ -17861,39 +16759,7 @@
           <w:sz w:val="24"/>
           <w:szCs w:val="24"/>
         </w:rPr>
-        <w:t xml:space="preserve"> Admin can delete activities in </w:t>
-      </w:r>
-      <w:proofErr w:type="spellStart"/>
-      <w:r>
-        <w:rPr>
-          <w:sz w:val="24"/>
-          <w:szCs w:val="24"/>
-        </w:rPr>
-        <w:t>Wat</w:t>
-      </w:r>
-      <w:proofErr w:type="spellEnd"/>
-      <w:r>
-        <w:rPr>
-          <w:sz w:val="24"/>
-          <w:szCs w:val="24"/>
-        </w:rPr>
-        <w:t xml:space="preserve"> </w:t>
-      </w:r>
-      <w:proofErr w:type="spellStart"/>
-      <w:r>
-        <w:rPr>
-          <w:sz w:val="24"/>
-          <w:szCs w:val="24"/>
-        </w:rPr>
-        <w:t>Phra</w:t>
-      </w:r>
-      <w:proofErr w:type="spellEnd"/>
-      <w:r>
-        <w:rPr>
-          <w:sz w:val="24"/>
-          <w:szCs w:val="24"/>
-        </w:rPr>
-        <w:t xml:space="preserve"> Singh Website.</w:t>
+        <w:t xml:space="preserve"> Admin can delete activities in Wat Phra Singh Website.</w:t>
       </w:r>
     </w:p>
     <w:p>
@@ -17924,39 +16790,7 @@
           <w:sz w:val="24"/>
           <w:szCs w:val="24"/>
         </w:rPr>
-        <w:t xml:space="preserve"> This test case is an acceptance testing for URS-20. Admin can delete activity in the </w:t>
-      </w:r>
-      <w:proofErr w:type="spellStart"/>
-      <w:r>
-        <w:rPr>
-          <w:sz w:val="24"/>
-          <w:szCs w:val="24"/>
-        </w:rPr>
-        <w:t>Wat</w:t>
-      </w:r>
-      <w:proofErr w:type="spellEnd"/>
-      <w:r>
-        <w:rPr>
-          <w:sz w:val="24"/>
-          <w:szCs w:val="24"/>
-        </w:rPr>
-        <w:t xml:space="preserve"> </w:t>
-      </w:r>
-      <w:proofErr w:type="spellStart"/>
-      <w:r>
-        <w:rPr>
-          <w:sz w:val="24"/>
-          <w:szCs w:val="24"/>
-        </w:rPr>
-        <w:t>Phra</w:t>
-      </w:r>
-      <w:proofErr w:type="spellEnd"/>
-      <w:r>
-        <w:rPr>
-          <w:sz w:val="24"/>
-          <w:szCs w:val="24"/>
-        </w:rPr>
-        <w:t xml:space="preserve"> Singh Website by select delete activity button. System delete an activity from database.</w:t>
+        <w:t xml:space="preserve"> This test case is an acceptance testing for URS-20. Admin can delete activity in the Wat Phra Singh Website by select delete activity button. System delete an activity from database.</w:t>
       </w:r>
     </w:p>
     <w:p>
@@ -18413,23 +17247,7 @@
                 <w:sz w:val="24"/>
                 <w:szCs w:val="24"/>
               </w:rPr>
-              <w:t>{“Activity 1”, “Description of Activity 1”,“20/5/2015”, “</w:t>
-            </w:r>
-            <w:proofErr w:type="spellStart"/>
-            <w:r>
-              <w:rPr>
-                <w:sz w:val="24"/>
-                <w:szCs w:val="24"/>
-              </w:rPr>
-              <w:t>Wat</w:t>
-            </w:r>
-            <w:proofErr w:type="spellEnd"/>
-            <w:r>
-              <w:rPr>
-                <w:sz w:val="24"/>
-                <w:szCs w:val="24"/>
-              </w:rPr>
-              <w:t xml:space="preserve"> 1”}</w:t>
+              <w:t>{“Activity 1”, “Description of Activity 1”,“20/5/2015”, “Wat 1”}</w:t>
             </w:r>
           </w:p>
         </w:tc>
@@ -18492,39 +17310,7 @@
                 <w:sz w:val="24"/>
                 <w:szCs w:val="24"/>
               </w:rPr>
-              <w:t>- The object {“Activity 1”, “Description of Activity 1”</w:t>
-            </w:r>
-            <w:proofErr w:type="gramStart"/>
-            <w:r>
-              <w:rPr>
-                <w:sz w:val="24"/>
-                <w:szCs w:val="24"/>
-              </w:rPr>
-              <w:t>,“</w:t>
-            </w:r>
-            <w:proofErr w:type="gramEnd"/>
-            <w:r>
-              <w:rPr>
-                <w:sz w:val="24"/>
-                <w:szCs w:val="24"/>
-              </w:rPr>
-              <w:t>20/5/2015”, “</w:t>
-            </w:r>
-            <w:proofErr w:type="spellStart"/>
-            <w:r>
-              <w:rPr>
-                <w:sz w:val="24"/>
-                <w:szCs w:val="24"/>
-              </w:rPr>
-              <w:t>Wat</w:t>
-            </w:r>
-            <w:proofErr w:type="spellEnd"/>
-            <w:r>
-              <w:rPr>
-                <w:sz w:val="24"/>
-                <w:szCs w:val="24"/>
-              </w:rPr>
-              <w:t xml:space="preserve"> 1”} deleted from the database.</w:t>
+              <w:t>- The object {“Activity 1”, “Description of Activity 1”,“20/5/2015”, “Wat 1”} deleted from the database.</w:t>
             </w:r>
           </w:p>
         </w:tc>
@@ -19519,39 +18305,7 @@
           <w:sz w:val="24"/>
           <w:szCs w:val="24"/>
         </w:rPr>
-        <w:t xml:space="preserve"> This test case is an acceptance testing for URS-24. Admin can edit history in the </w:t>
-      </w:r>
-      <w:proofErr w:type="spellStart"/>
-      <w:r>
-        <w:rPr>
-          <w:sz w:val="24"/>
-          <w:szCs w:val="24"/>
-        </w:rPr>
-        <w:t>Wat</w:t>
-      </w:r>
-      <w:proofErr w:type="spellEnd"/>
-      <w:r>
-        <w:rPr>
-          <w:sz w:val="24"/>
-          <w:szCs w:val="24"/>
-        </w:rPr>
-        <w:t xml:space="preserve"> </w:t>
-      </w:r>
-      <w:proofErr w:type="spellStart"/>
-      <w:r>
-        <w:rPr>
-          <w:sz w:val="24"/>
-          <w:szCs w:val="24"/>
-        </w:rPr>
-        <w:t>Phra</w:t>
-      </w:r>
-      <w:proofErr w:type="spellEnd"/>
-      <w:r>
-        <w:rPr>
-          <w:sz w:val="24"/>
-          <w:szCs w:val="24"/>
-        </w:rPr>
-        <w:t xml:space="preserve"> Singh Website by select edit button. System will retrieve an activity’s information form database and let admin modify it.</w:t>
+        <w:t xml:space="preserve"> This test case is an acceptance testing for URS-24. Admin can edit history in the Wat Phra Singh Website by select edit button. System will retrieve an activity’s information form database and let admin modify it.</w:t>
       </w:r>
     </w:p>
     <w:p>
@@ -20073,103 +18827,7 @@
                 <w:sz w:val="24"/>
                 <w:szCs w:val="24"/>
               </w:rPr>
-              <w:t xml:space="preserve">The temple houses an important Buddha statue: the </w:t>
-            </w:r>
-            <w:proofErr w:type="spellStart"/>
-            <w:r>
-              <w:rPr>
-                <w:sz w:val="24"/>
-                <w:szCs w:val="24"/>
-              </w:rPr>
-              <w:t>Phra</w:t>
-            </w:r>
-            <w:proofErr w:type="spellEnd"/>
-            <w:r>
-              <w:rPr>
-                <w:sz w:val="24"/>
-                <w:szCs w:val="24"/>
-              </w:rPr>
-              <w:t xml:space="preserve"> Buddha </w:t>
-            </w:r>
-            <w:proofErr w:type="spellStart"/>
-            <w:r>
-              <w:rPr>
-                <w:sz w:val="24"/>
-                <w:szCs w:val="24"/>
-              </w:rPr>
-              <w:t>Sihing</w:t>
-            </w:r>
-            <w:proofErr w:type="spellEnd"/>
-            <w:r>
-              <w:rPr>
-                <w:sz w:val="24"/>
-                <w:szCs w:val="24"/>
-              </w:rPr>
-              <w:t xml:space="preserve"> which gives the temple its name. The origins of this statue are unknown but, according to legend, it was based on the lion of </w:t>
-            </w:r>
-            <w:proofErr w:type="spellStart"/>
-            <w:r>
-              <w:rPr>
-                <w:sz w:val="24"/>
-                <w:szCs w:val="24"/>
-              </w:rPr>
-              <w:t>Shakya</w:t>
-            </w:r>
-            <w:proofErr w:type="spellEnd"/>
-            <w:r>
-              <w:rPr>
-                <w:sz w:val="24"/>
-                <w:szCs w:val="24"/>
-              </w:rPr>
-              <w:t xml:space="preserve">, a statue since lost which used to be housed in the </w:t>
-            </w:r>
-            <w:proofErr w:type="spellStart"/>
-            <w:r>
-              <w:rPr>
-                <w:sz w:val="24"/>
-                <w:szCs w:val="24"/>
-              </w:rPr>
-              <w:t>Mahabodhi</w:t>
-            </w:r>
-            <w:proofErr w:type="spellEnd"/>
-            <w:r>
-              <w:rPr>
-                <w:sz w:val="24"/>
-                <w:szCs w:val="24"/>
-              </w:rPr>
-              <w:t xml:space="preserve"> Temple of Bodh Gaya (India). The </w:t>
-            </w:r>
-            <w:proofErr w:type="spellStart"/>
-            <w:r>
-              <w:rPr>
-                <w:sz w:val="24"/>
-                <w:szCs w:val="24"/>
-              </w:rPr>
-              <w:t>Phra</w:t>
-            </w:r>
-            <w:proofErr w:type="spellEnd"/>
-            <w:r>
-              <w:rPr>
-                <w:sz w:val="24"/>
-                <w:szCs w:val="24"/>
-              </w:rPr>
-              <w:t xml:space="preserve"> Buddha </w:t>
-            </w:r>
-            <w:proofErr w:type="spellStart"/>
-            <w:r>
-              <w:rPr>
-                <w:sz w:val="24"/>
-                <w:szCs w:val="24"/>
-              </w:rPr>
-              <w:t>Sihing</w:t>
-            </w:r>
-            <w:proofErr w:type="spellEnd"/>
-            <w:r>
-              <w:rPr>
-                <w:sz w:val="24"/>
-                <w:szCs w:val="24"/>
-              </w:rPr>
-              <w:t xml:space="preserve"> statue is supposed to have been brought, via </w:t>
+              <w:t xml:space="preserve">The temple houses an important Buddha statue: the Phra Buddha Sihing which gives the temple its name. The origins of this statue are unknown but, according to legend, it was based on the lion of Shakya, a statue since lost which used to be housed in the Mahabodhi Temple of Bodh Gaya (India). The Phra Buddha Sihing statue is supposed to have been brought, via </w:t>
             </w:r>
             <w:r>
               <w:rPr>
@@ -20177,55 +18835,7 @@
                 <w:szCs w:val="24"/>
               </w:rPr>
               <w:lastRenderedPageBreak/>
-              <w:t xml:space="preserve">Ceylon (present day Sri Lanka), to </w:t>
-            </w:r>
-            <w:proofErr w:type="spellStart"/>
-            <w:r>
-              <w:rPr>
-                <w:sz w:val="24"/>
-                <w:szCs w:val="24"/>
-              </w:rPr>
-              <w:t>Ligor</w:t>
-            </w:r>
-            <w:proofErr w:type="spellEnd"/>
-            <w:r>
-              <w:rPr>
-                <w:sz w:val="24"/>
-                <w:szCs w:val="24"/>
-              </w:rPr>
-              <w:t xml:space="preserve"> (present day </w:t>
-            </w:r>
-            <w:proofErr w:type="spellStart"/>
-            <w:r>
-              <w:rPr>
-                <w:sz w:val="24"/>
-                <w:szCs w:val="24"/>
-              </w:rPr>
-              <w:t>Nakhon</w:t>
-            </w:r>
-            <w:proofErr w:type="spellEnd"/>
-            <w:r>
-              <w:rPr>
-                <w:sz w:val="24"/>
-                <w:szCs w:val="24"/>
-              </w:rPr>
-              <w:t xml:space="preserve"> Si </w:t>
-            </w:r>
-            <w:proofErr w:type="spellStart"/>
-            <w:r>
-              <w:rPr>
-                <w:sz w:val="24"/>
-                <w:szCs w:val="24"/>
-              </w:rPr>
-              <w:t>Thammarat</w:t>
-            </w:r>
-            <w:proofErr w:type="spellEnd"/>
-            <w:r>
-              <w:rPr>
-                <w:sz w:val="24"/>
-                <w:szCs w:val="24"/>
-              </w:rPr>
-              <w:t xml:space="preserve"> and from there, via Ayutthaya, to Chiang Mai.</w:t>
+              <w:t>Ceylon (present day Sri Lanka), to Ligor (present day Nakhon Si Thammarat and from there, via Ayutthaya, to Chiang Mai.</w:t>
             </w:r>
             <w:r>
               <w:rPr>
@@ -20340,49 +18950,29 @@
                 <w:sz w:val="24"/>
                 <w:szCs w:val="24"/>
               </w:rPr>
-              <w:t xml:space="preserve">There are two more Buddha statues in Thailand which are claimed to be the </w:t>
-            </w:r>
-            <w:proofErr w:type="spellStart"/>
-            <w:r>
-              <w:rPr>
-                <w:sz w:val="24"/>
-                <w:szCs w:val="24"/>
-              </w:rPr>
-              <w:t>Phra</w:t>
-            </w:r>
-            <w:proofErr w:type="spellEnd"/>
-            <w:r>
-              <w:rPr>
-                <w:sz w:val="24"/>
-                <w:szCs w:val="24"/>
-              </w:rPr>
-              <w:t xml:space="preserve"> Buddha </w:t>
-            </w:r>
-            <w:proofErr w:type="spellStart"/>
-            <w:r>
-              <w:rPr>
-                <w:sz w:val="24"/>
-                <w:szCs w:val="24"/>
-              </w:rPr>
-              <w:t>Sihing</w:t>
-            </w:r>
-            <w:proofErr w:type="spellEnd"/>
-            <w:r>
-              <w:rPr>
-                <w:sz w:val="24"/>
-                <w:szCs w:val="24"/>
-              </w:rPr>
-              <w:t xml:space="preserve">: one is housed in </w:t>
-            </w:r>
-            <w:proofErr w:type="spellStart"/>
-            <w:r>
-              <w:rPr>
-                <w:sz w:val="24"/>
-                <w:szCs w:val="24"/>
-              </w:rPr>
-              <w:t>Wat</w:t>
-            </w:r>
-            <w:proofErr w:type="spellEnd"/>
+              <w:t xml:space="preserve">There are two more Buddha statues in Thailand which are claimed to be the Phra Buddha Sihing: one is housed in Wat Phra Mahathat in the city of Nakhon Si Thammarat and another in </w:t>
+            </w:r>
+            <w:r>
+              <w:rPr>
+                <w:sz w:val="24"/>
+                <w:szCs w:val="24"/>
+              </w:rPr>
+              <w:t>the Bangkok National Museum.</w:t>
+            </w:r>
+            <w:r>
+              <w:rPr>
+                <w:sz w:val="24"/>
+                <w:szCs w:val="24"/>
+              </w:rPr>
+              <w:t>It is alleged that the head of the statue had been stolen in 1922. The possibility remains that the present statue (or maybe only the head) is a copy.</w:t>
+            </w:r>
+            <w:r>
+              <w:rPr>
+                <w:sz w:val="24"/>
+                <w:szCs w:val="24"/>
+              </w:rPr>
+              <w:t>”}</w:t>
+            </w:r>
             <w:r>
               <w:rPr>
                 <w:sz w:val="24"/>
@@ -20390,129 +18980,12 @@
               </w:rPr>
               <w:t xml:space="preserve"> </w:t>
             </w:r>
-            <w:proofErr w:type="spellStart"/>
-            <w:r>
-              <w:rPr>
-                <w:sz w:val="24"/>
-                <w:szCs w:val="24"/>
-              </w:rPr>
-              <w:t>Phra</w:t>
-            </w:r>
-            <w:proofErr w:type="spellEnd"/>
-            <w:r>
-              <w:rPr>
-                <w:sz w:val="24"/>
-                <w:szCs w:val="24"/>
-              </w:rPr>
-              <w:t xml:space="preserve"> </w:t>
-            </w:r>
-            <w:proofErr w:type="spellStart"/>
-            <w:r>
-              <w:rPr>
-                <w:sz w:val="24"/>
-                <w:szCs w:val="24"/>
-              </w:rPr>
-              <w:t>Mahathat</w:t>
-            </w:r>
-            <w:proofErr w:type="spellEnd"/>
-            <w:r>
-              <w:rPr>
-                <w:sz w:val="24"/>
-                <w:szCs w:val="24"/>
-              </w:rPr>
-              <w:t xml:space="preserve"> in the city of </w:t>
-            </w:r>
-            <w:proofErr w:type="spellStart"/>
-            <w:r>
-              <w:rPr>
-                <w:sz w:val="24"/>
-                <w:szCs w:val="24"/>
-              </w:rPr>
-              <w:t>Nakhon</w:t>
-            </w:r>
-            <w:proofErr w:type="spellEnd"/>
-            <w:r>
-              <w:rPr>
-                <w:sz w:val="24"/>
-                <w:szCs w:val="24"/>
-              </w:rPr>
-              <w:t xml:space="preserve"> Si </w:t>
-            </w:r>
-            <w:proofErr w:type="spellStart"/>
-            <w:r>
-              <w:rPr>
-                <w:sz w:val="24"/>
-                <w:szCs w:val="24"/>
-              </w:rPr>
-              <w:t>Thammarat</w:t>
-            </w:r>
-            <w:proofErr w:type="spellEnd"/>
-            <w:r>
-              <w:rPr>
-                <w:sz w:val="24"/>
-                <w:szCs w:val="24"/>
-              </w:rPr>
-              <w:t xml:space="preserve"> and another in </w:t>
-            </w:r>
-            <w:r>
-              <w:rPr>
-                <w:sz w:val="24"/>
-                <w:szCs w:val="24"/>
-              </w:rPr>
-              <w:t xml:space="preserve">the Bangkok National </w:t>
-            </w:r>
-            <w:proofErr w:type="spellStart"/>
-            <w:r>
-              <w:rPr>
-                <w:sz w:val="24"/>
-                <w:szCs w:val="24"/>
-              </w:rPr>
-              <w:t>Museum.</w:t>
-            </w:r>
-            <w:r>
-              <w:rPr>
-                <w:sz w:val="24"/>
-                <w:szCs w:val="24"/>
-              </w:rPr>
-              <w:t>It</w:t>
-            </w:r>
-            <w:proofErr w:type="spellEnd"/>
-            <w:r>
-              <w:rPr>
-                <w:sz w:val="24"/>
-                <w:szCs w:val="24"/>
-              </w:rPr>
-              <w:t xml:space="preserve"> is alleged that the head of the statue had been stolen in 1922. The possibility remains that the present statue (or maybe only the head) is a copy.</w:t>
-            </w:r>
-            <w:r>
-              <w:rPr>
-                <w:sz w:val="24"/>
-                <w:szCs w:val="24"/>
-              </w:rPr>
-              <w:t>”}</w:t>
-            </w:r>
-            <w:r>
-              <w:rPr>
-                <w:sz w:val="24"/>
-                <w:szCs w:val="24"/>
-              </w:rPr>
-              <w:t xml:space="preserve"> </w:t>
-            </w:r>
-            <w:proofErr w:type="gramStart"/>
-            <w:r>
-              <w:rPr>
-                <w:sz w:val="24"/>
-                <w:szCs w:val="24"/>
-              </w:rPr>
-              <w:t>is</w:t>
-            </w:r>
-            <w:proofErr w:type="gramEnd"/>
-            <w:r>
-              <w:rPr>
-                <w:sz w:val="24"/>
-                <w:szCs w:val="24"/>
-              </w:rPr>
-              <w:t xml:space="preserve"> updated</w:t>
+            <w:r>
+              <w:rPr>
+                <w:sz w:val="24"/>
+                <w:szCs w:val="24"/>
+              </w:rPr>
+              <w:t>is updated</w:t>
             </w:r>
             <w:r>
               <w:rPr>
@@ -20645,9 +19118,17 @@
                 <w:szCs w:val="24"/>
                 <w:cs/>
               </w:rPr>
-              <w:t>ตามประกาศในราชกิจจา</w:t>
-            </w:r>
-            <w:proofErr w:type="spellStart"/>
+              <w:t>ตามประกาศในราชกิจจานุเบกษา</w:t>
+            </w:r>
+            <w:r>
+              <w:rPr>
+                <w:rFonts w:cs="Angsana New"/>
+                <w:sz w:val="24"/>
+                <w:szCs w:val="24"/>
+                <w:cs/>
+              </w:rPr>
+              <w:t xml:space="preserve"> </w:t>
+            </w:r>
             <w:r>
               <w:rPr>
                 <w:rFonts w:cs="Angsana New" w:hint="cs"/>
@@ -20655,9 +19136,8 @@
                 <w:szCs w:val="24"/>
                 <w:cs/>
               </w:rPr>
-              <w:t>นุเบกษา</w:t>
-            </w:r>
-            <w:proofErr w:type="spellEnd"/>
+              <w:t>เล่ม</w:t>
+            </w:r>
             <w:r>
               <w:rPr>
                 <w:rFonts w:cs="Angsana New"/>
@@ -20669,12 +19149,19 @@
             </w:r>
             <w:r>
               <w:rPr>
+                <w:sz w:val="24"/>
+                <w:szCs w:val="24"/>
+              </w:rPr>
+              <w:t xml:space="preserve">52 </w:t>
+            </w:r>
+            <w:r>
+              <w:rPr>
                 <w:rFonts w:cs="Angsana New" w:hint="cs"/>
                 <w:sz w:val="24"/>
                 <w:szCs w:val="24"/>
                 <w:cs/>
               </w:rPr>
-              <w:t>เล่ม</w:t>
+              <w:t>ตอนที่</w:t>
             </w:r>
             <w:r>
               <w:rPr>
@@ -20690,7 +19177,7 @@
                 <w:sz w:val="24"/>
                 <w:szCs w:val="24"/>
               </w:rPr>
-              <w:t xml:space="preserve">52 </w:t>
+              <w:t>0</w:t>
             </w:r>
             <w:r>
               <w:rPr>
@@ -20699,7 +19186,7 @@
                 <w:szCs w:val="24"/>
                 <w:cs/>
               </w:rPr>
-              <w:t>ตอนที่</w:t>
+              <w:t>ง</w:t>
             </w:r>
             <w:r>
               <w:rPr>
@@ -20712,19 +19199,12 @@
             </w:r>
             <w:r>
               <w:rPr>
-                <w:sz w:val="24"/>
-                <w:szCs w:val="24"/>
-              </w:rPr>
-              <w:t>0</w:t>
-            </w:r>
-            <w:r>
-              <w:rPr>
                 <w:rFonts w:cs="Angsana New" w:hint="cs"/>
                 <w:sz w:val="24"/>
                 <w:szCs w:val="24"/>
                 <w:cs/>
               </w:rPr>
-              <w:t>ง</w:t>
+              <w:t>วันที่</w:t>
             </w:r>
             <w:r>
               <w:rPr>
@@ -20737,12 +19217,19 @@
             </w:r>
             <w:r>
               <w:rPr>
+                <w:sz w:val="24"/>
+                <w:szCs w:val="24"/>
+              </w:rPr>
+              <w:t xml:space="preserve">8 </w:t>
+            </w:r>
+            <w:r>
+              <w:rPr>
                 <w:rFonts w:cs="Angsana New" w:hint="cs"/>
                 <w:sz w:val="24"/>
                 <w:szCs w:val="24"/>
                 <w:cs/>
               </w:rPr>
-              <w:t>วันที่</w:t>
+              <w:t>มีนาคม</w:t>
             </w:r>
             <w:r>
               <w:rPr>
@@ -20758,7 +19245,7 @@
                 <w:sz w:val="24"/>
                 <w:szCs w:val="24"/>
               </w:rPr>
-              <w:t xml:space="preserve">8 </w:t>
+              <w:t xml:space="preserve">2478 </w:t>
             </w:r>
             <w:r>
               <w:rPr>
@@ -20767,7 +19254,123 @@
                 <w:szCs w:val="24"/>
                 <w:cs/>
               </w:rPr>
-              <w:t>มีนาคม</w:t>
+              <w:t>พร้อมกับวัดอีกหลายแห่งในจังหวัดเชียงใหม่</w:t>
+            </w:r>
+            <w:r>
+              <w:rPr>
+                <w:sz w:val="24"/>
+                <w:szCs w:val="24"/>
+              </w:rPr>
+              <w:t>}</w:t>
+            </w:r>
+          </w:p>
+          <w:p>
+            <w:pPr>
+              <w:spacing w:line="240" w:lineRule="auto"/>
+              <w:rPr>
+                <w:sz w:val="24"/>
+                <w:szCs w:val="24"/>
+              </w:rPr>
+            </w:pPr>
+          </w:p>
+        </w:tc>
+        <w:tc>
+          <w:tcPr>
+            <w:tcW w:w="2499" w:type="dxa"/>
+            <w:tcMar>
+              <w:top w:w="100" w:type="dxa"/>
+              <w:left w:w="100" w:type="dxa"/>
+              <w:bottom w:w="100" w:type="dxa"/>
+              <w:right w:w="100" w:type="dxa"/>
+            </w:tcMar>
+          </w:tcPr>
+          <w:p>
+            <w:pPr>
+              <w:spacing w:line="240" w:lineRule="auto"/>
+              <w:rPr>
+                <w:sz w:val="24"/>
+                <w:szCs w:val="24"/>
+              </w:rPr>
+            </w:pPr>
+            <w:r>
+              <w:rPr>
+                <w:sz w:val="24"/>
+                <w:szCs w:val="24"/>
+              </w:rPr>
+              <w:t xml:space="preserve">Select </w:t>
+            </w:r>
+            <w:r>
+              <w:rPr>
+                <w:sz w:val="24"/>
+                <w:szCs w:val="24"/>
+              </w:rPr>
+              <w:t>edit</w:t>
+            </w:r>
+            <w:r>
+              <w:rPr>
+                <w:sz w:val="24"/>
+                <w:szCs w:val="24"/>
+              </w:rPr>
+              <w:t xml:space="preserve"> button.</w:t>
+            </w:r>
+          </w:p>
+          <w:p>
+            <w:pPr>
+              <w:spacing w:line="240" w:lineRule="auto"/>
+              <w:rPr>
+                <w:sz w:val="24"/>
+                <w:szCs w:val="24"/>
+              </w:rPr>
+            </w:pPr>
+          </w:p>
+        </w:tc>
+        <w:tc>
+          <w:tcPr>
+            <w:tcW w:w="2520" w:type="dxa"/>
+            <w:tcMar>
+              <w:top w:w="100" w:type="dxa"/>
+              <w:left w:w="100" w:type="dxa"/>
+              <w:bottom w:w="100" w:type="dxa"/>
+              <w:right w:w="100" w:type="dxa"/>
+            </w:tcMar>
+          </w:tcPr>
+          <w:p>
+            <w:pPr>
+              <w:spacing w:line="240" w:lineRule="auto"/>
+              <w:rPr>
+                <w:sz w:val="24"/>
+                <w:szCs w:val="24"/>
+              </w:rPr>
+            </w:pPr>
+            <w:r>
+              <w:rPr>
+                <w:sz w:val="24"/>
+                <w:szCs w:val="24"/>
+              </w:rPr>
+              <w:t xml:space="preserve">- </w:t>
+            </w:r>
+            <w:r>
+              <w:rPr>
+                <w:sz w:val="24"/>
+                <w:szCs w:val="24"/>
+              </w:rPr>
+              <w:t>The</w:t>
+            </w:r>
+            <w:r>
+              <w:rPr>
+                <w:sz w:val="24"/>
+                <w:szCs w:val="24"/>
+              </w:rPr>
+              <w:t xml:space="preserve"> object {</w:t>
+            </w:r>
+            <w:r>
+              <w:rPr>
+                <w:rFonts w:cs="Angsana New" w:hint="cs"/>
+                <w:sz w:val="24"/>
+                <w:szCs w:val="24"/>
+                <w:cs/>
+              </w:rPr>
+              <w:t>พญาผายู</w:t>
             </w:r>
             <w:r>
               <w:rPr>
@@ -20780,126 +19383,21 @@
             </w:r>
             <w:r>
               <w:rPr>
-                <w:sz w:val="24"/>
-                <w:szCs w:val="24"/>
-              </w:rPr>
-              <w:t xml:space="preserve">2478 </w:t>
-            </w:r>
-            <w:r>
-              <w:rPr>
                 <w:rFonts w:cs="Angsana New" w:hint="cs"/>
                 <w:sz w:val="24"/>
                 <w:szCs w:val="24"/>
                 <w:cs/>
               </w:rPr>
-              <w:t>พร้อมกับวัดอีกหลายแห่งในจังหวัดเชียงใหม่</w:t>
-            </w:r>
-            <w:r>
-              <w:rPr>
-                <w:sz w:val="24"/>
-                <w:szCs w:val="24"/>
-              </w:rPr>
-              <w:t>}</w:t>
-            </w:r>
-          </w:p>
-          <w:p>
-            <w:pPr>
-              <w:spacing w:line="240" w:lineRule="auto"/>
-              <w:rPr>
-                <w:sz w:val="24"/>
-                <w:szCs w:val="24"/>
-              </w:rPr>
-            </w:pPr>
-          </w:p>
-        </w:tc>
-        <w:tc>
-          <w:tcPr>
-            <w:tcW w:w="2499" w:type="dxa"/>
-            <w:tcMar>
-              <w:top w:w="100" w:type="dxa"/>
-              <w:left w:w="100" w:type="dxa"/>
-              <w:bottom w:w="100" w:type="dxa"/>
-              <w:right w:w="100" w:type="dxa"/>
-            </w:tcMar>
-          </w:tcPr>
-          <w:p>
-            <w:pPr>
-              <w:spacing w:line="240" w:lineRule="auto"/>
-              <w:rPr>
-                <w:sz w:val="24"/>
-                <w:szCs w:val="24"/>
-              </w:rPr>
-            </w:pPr>
-            <w:r>
-              <w:rPr>
-                <w:sz w:val="24"/>
-                <w:szCs w:val="24"/>
-              </w:rPr>
-              <w:t xml:space="preserve">Select </w:t>
-            </w:r>
-            <w:r>
-              <w:rPr>
-                <w:sz w:val="24"/>
-                <w:szCs w:val="24"/>
-              </w:rPr>
-              <w:t>edit</w:t>
-            </w:r>
-            <w:r>
-              <w:rPr>
-                <w:sz w:val="24"/>
-                <w:szCs w:val="24"/>
-              </w:rPr>
-              <w:t xml:space="preserve"> button.</w:t>
-            </w:r>
-          </w:p>
-          <w:p>
-            <w:pPr>
-              <w:spacing w:line="240" w:lineRule="auto"/>
-              <w:rPr>
-                <w:sz w:val="24"/>
-                <w:szCs w:val="24"/>
-              </w:rPr>
-            </w:pPr>
-          </w:p>
-        </w:tc>
-        <w:tc>
-          <w:tcPr>
-            <w:tcW w:w="2520" w:type="dxa"/>
-            <w:tcMar>
-              <w:top w:w="100" w:type="dxa"/>
-              <w:left w:w="100" w:type="dxa"/>
-              <w:bottom w:w="100" w:type="dxa"/>
-              <w:right w:w="100" w:type="dxa"/>
-            </w:tcMar>
-          </w:tcPr>
-          <w:p>
-            <w:pPr>
-              <w:spacing w:line="240" w:lineRule="auto"/>
-              <w:rPr>
-                <w:sz w:val="24"/>
-                <w:szCs w:val="24"/>
-              </w:rPr>
-            </w:pPr>
-            <w:r>
-              <w:rPr>
-                <w:sz w:val="24"/>
-                <w:szCs w:val="24"/>
-              </w:rPr>
-              <w:t xml:space="preserve">- </w:t>
-            </w:r>
-            <w:r>
-              <w:rPr>
-                <w:sz w:val="24"/>
-                <w:szCs w:val="24"/>
-              </w:rPr>
-              <w:t>The</w:t>
-            </w:r>
-            <w:r>
-              <w:rPr>
-                <w:sz w:val="24"/>
-                <w:szCs w:val="24"/>
-              </w:rPr>
-              <w:t xml:space="preserve"> object {</w:t>
+              <w:t>กษัตริย์เชียงใหม่ราชวงศ์มังราย</w:t>
+            </w:r>
+            <w:r>
+              <w:rPr>
+                <w:rFonts w:cs="Angsana New"/>
+                <w:sz w:val="24"/>
+                <w:szCs w:val="24"/>
+                <w:cs/>
+              </w:rPr>
+              <w:t xml:space="preserve"> </w:t>
             </w:r>
             <w:r>
               <w:rPr>
@@ -20908,7 +19406,7 @@
                 <w:szCs w:val="24"/>
                 <w:cs/>
               </w:rPr>
-              <w:t>พญาผายู</w:t>
+              <w:t>โปรดเกล้าฯ</w:t>
             </w:r>
             <w:r>
               <w:rPr>
@@ -20926,9 +19424,17 @@
                 <w:szCs w:val="24"/>
                 <w:cs/>
               </w:rPr>
-              <w:t>กษัตริย์เชียงใหม่ราชวงศ์</w:t>
-            </w:r>
-            <w:proofErr w:type="spellStart"/>
+              <w:t>ให้สร้างขึ้นในปี</w:t>
+            </w:r>
+            <w:r>
+              <w:rPr>
+                <w:rFonts w:cs="Angsana New"/>
+                <w:sz w:val="24"/>
+                <w:szCs w:val="24"/>
+                <w:cs/>
+              </w:rPr>
+              <w:t xml:space="preserve"> </w:t>
+            </w:r>
             <w:r>
               <w:rPr>
                 <w:rFonts w:cs="Angsana New" w:hint="cs"/>
@@ -20936,9 +19442,17 @@
                 <w:szCs w:val="24"/>
                 <w:cs/>
               </w:rPr>
-              <w:t>มัง</w:t>
-            </w:r>
-            <w:proofErr w:type="spellEnd"/>
+              <w:t>พ</w:t>
+            </w:r>
+            <w:r>
+              <w:rPr>
+                <w:rFonts w:cs="Angsana New"/>
+                <w:sz w:val="24"/>
+                <w:szCs w:val="24"/>
+                <w:cs/>
+              </w:rPr>
+              <w:t>.</w:t>
+            </w:r>
             <w:r>
               <w:rPr>
                 <w:rFonts w:cs="Angsana New" w:hint="cs"/>
@@ -20946,7 +19460,7 @@
                 <w:szCs w:val="24"/>
                 <w:cs/>
               </w:rPr>
-              <w:t>ราย</w:t>
+              <w:t>ศ</w:t>
             </w:r>
             <w:r>
               <w:rPr>
@@ -20955,16 +19469,48 @@
                 <w:szCs w:val="24"/>
                 <w:cs/>
               </w:rPr>
+              <w:t xml:space="preserve">. </w:t>
+            </w:r>
+            <w:r>
+              <w:rPr>
+                <w:sz w:val="24"/>
+                <w:szCs w:val="24"/>
+              </w:rPr>
+              <w:t xml:space="preserve">1888 </w:t>
+            </w:r>
+            <w:r>
+              <w:rPr>
+                <w:rFonts w:cs="Angsana New" w:hint="cs"/>
+                <w:sz w:val="24"/>
+                <w:szCs w:val="24"/>
+                <w:cs/>
+              </w:rPr>
+              <w:t>ขั้นแรกให้ก่อสร้างเจดีย์สูง</w:t>
+            </w:r>
+            <w:r>
+              <w:rPr>
+                <w:rFonts w:cs="Angsana New"/>
+                <w:sz w:val="24"/>
+                <w:szCs w:val="24"/>
+                <w:cs/>
+              </w:rPr>
               <w:t xml:space="preserve"> </w:t>
             </w:r>
             <w:r>
               <w:rPr>
+                <w:sz w:val="24"/>
+                <w:szCs w:val="24"/>
+              </w:rPr>
+              <w:t xml:space="preserve">23 </w:t>
+            </w:r>
+            <w:r>
+              <w:rPr>
                 <w:rFonts w:cs="Angsana New" w:hint="cs"/>
                 <w:sz w:val="24"/>
                 <w:szCs w:val="24"/>
                 <w:cs/>
               </w:rPr>
-              <w:t>โปรดเกล้าฯ</w:t>
+              <w:t>วา</w:t>
             </w:r>
             <w:r>
               <w:rPr>
@@ -20982,7 +19528,7 @@
                 <w:szCs w:val="24"/>
                 <w:cs/>
               </w:rPr>
-              <w:t>ให้สร้างขึ้นในปี</w:t>
+              <w:t>เพื่อบรรจุพระอัฐิของพญาคำฟู</w:t>
             </w:r>
             <w:r>
               <w:rPr>
@@ -21000,7 +19546,7 @@
                 <w:szCs w:val="24"/>
                 <w:cs/>
               </w:rPr>
-              <w:t>พ</w:t>
+              <w:t>พระราชบิดา</w:t>
             </w:r>
             <w:r>
               <w:rPr>
@@ -21009,7 +19555,7 @@
                 <w:szCs w:val="24"/>
                 <w:cs/>
               </w:rPr>
-              <w:t>.</w:t>
+              <w:t xml:space="preserve"> </w:t>
             </w:r>
             <w:r>
               <w:rPr>
@@ -21018,7 +19564,7 @@
                 <w:szCs w:val="24"/>
                 <w:cs/>
               </w:rPr>
-              <w:t>ศ</w:t>
+              <w:t>ต่อมาอีก</w:t>
             </w:r>
             <w:r>
               <w:rPr>
@@ -21027,14 +19573,14 @@
                 <w:szCs w:val="24"/>
                 <w:cs/>
               </w:rPr>
-              <w:t xml:space="preserve">. </w:t>
-            </w:r>
-            <w:r>
-              <w:rPr>
-                <w:sz w:val="24"/>
-                <w:szCs w:val="24"/>
-              </w:rPr>
-              <w:t xml:space="preserve">1888 </w:t>
+              <w:t xml:space="preserve"> </w:t>
+            </w:r>
+            <w:r>
+              <w:rPr>
+                <w:sz w:val="24"/>
+                <w:szCs w:val="24"/>
+              </w:rPr>
+              <w:t xml:space="preserve">2 </w:t>
             </w:r>
             <w:r>
               <w:rPr>
@@ -21043,7 +19589,7 @@
                 <w:szCs w:val="24"/>
                 <w:cs/>
               </w:rPr>
-              <w:t>ขั้นแรกให้ก่อสร้างเจดีย์สูง</w:t>
+              <w:t>ปี</w:t>
             </w:r>
             <w:r>
               <w:rPr>
@@ -21056,19 +19602,12 @@
             </w:r>
             <w:r>
               <w:rPr>
-                <w:sz w:val="24"/>
-                <w:szCs w:val="24"/>
-              </w:rPr>
-              <w:t xml:space="preserve">23 </w:t>
-            </w:r>
-            <w:r>
-              <w:rPr>
                 <w:rFonts w:cs="Angsana New" w:hint="cs"/>
                 <w:sz w:val="24"/>
                 <w:szCs w:val="24"/>
                 <w:cs/>
               </w:rPr>
-              <w:t>วา</w:t>
+              <w:t>จึงได้สร้างพระอาราม</w:t>
             </w:r>
             <w:r>
               <w:rPr>
@@ -21086,7 +19625,7 @@
                 <w:szCs w:val="24"/>
                 <w:cs/>
               </w:rPr>
-              <w:t>เพื่อบรรจุพระอัฐิของพญาคำฟู</w:t>
+              <w:t>เสนาสนวิหาร</w:t>
             </w:r>
             <w:r>
               <w:rPr>
@@ -21104,7 +19643,7 @@
                 <w:szCs w:val="24"/>
                 <w:cs/>
               </w:rPr>
-              <w:t>พระราชบิดา</w:t>
+              <w:t>ศาลาการเปรียญ</w:t>
             </w:r>
             <w:r>
               <w:rPr>
@@ -21122,7 +19661,7 @@
                 <w:szCs w:val="24"/>
                 <w:cs/>
               </w:rPr>
-              <w:t>ต่อมาอีก</w:t>
+              <w:t>หอไตร</w:t>
             </w:r>
             <w:r>
               <w:rPr>
@@ -21135,19 +19674,12 @@
             </w:r>
             <w:r>
               <w:rPr>
-                <w:sz w:val="24"/>
-                <w:szCs w:val="24"/>
-              </w:rPr>
-              <w:t xml:space="preserve">2 </w:t>
-            </w:r>
-            <w:r>
-              <w:rPr>
                 <w:rFonts w:cs="Angsana New" w:hint="cs"/>
                 <w:sz w:val="24"/>
                 <w:szCs w:val="24"/>
                 <w:cs/>
               </w:rPr>
-              <w:t>ปี</w:t>
+              <w:t>และกุฏิสงฆ์</w:t>
             </w:r>
             <w:r>
               <w:rPr>
@@ -21165,7 +19697,7 @@
                 <w:szCs w:val="24"/>
                 <w:cs/>
               </w:rPr>
-              <w:t>จึงได้สร้างพระอาราม</w:t>
+              <w:t>เมื่อเสร็จเรียบร้อย</w:t>
             </w:r>
             <w:r>
               <w:rPr>
@@ -21183,7 +19715,7 @@
                 <w:szCs w:val="24"/>
                 <w:cs/>
               </w:rPr>
-              <w:t>เสนาสนวิหาร</w:t>
+              <w:t>ทรงตั้งชื่อว่า</w:t>
             </w:r>
             <w:r>
               <w:rPr>
@@ -21192,6 +19724,42 @@
                 <w:szCs w:val="24"/>
                 <w:cs/>
               </w:rPr>
+              <w:t xml:space="preserve"> "</w:t>
+            </w:r>
+            <w:r>
+              <w:rPr>
+                <w:rFonts w:cs="Angsana New" w:hint="cs"/>
+                <w:sz w:val="24"/>
+                <w:szCs w:val="24"/>
+                <w:cs/>
+              </w:rPr>
+              <w:t>วัดลีเชียงพระ</w:t>
+            </w:r>
+            <w:r>
+              <w:rPr>
+                <w:rFonts w:cs="Angsana New"/>
+                <w:sz w:val="24"/>
+                <w:szCs w:val="24"/>
+                <w:cs/>
+              </w:rPr>
+              <w:t xml:space="preserve">" </w:t>
+            </w:r>
+            <w:r>
+              <w:rPr>
+                <w:rFonts w:cs="Angsana New" w:hint="cs"/>
+                <w:sz w:val="24"/>
+                <w:szCs w:val="24"/>
+                <w:cs/>
+              </w:rPr>
+              <w:t>สมัยพระเจ้าแสนเมืองมา</w:t>
+            </w:r>
+            <w:r>
+              <w:rPr>
+                <w:rFonts w:cs="Angsana New"/>
+                <w:sz w:val="24"/>
+                <w:szCs w:val="24"/>
+                <w:cs/>
+              </w:rPr>
               <w:t xml:space="preserve"> </w:t>
             </w:r>
             <w:r>
@@ -21201,7 +19769,7 @@
                 <w:szCs w:val="24"/>
                 <w:cs/>
               </w:rPr>
-              <w:t>ศาลาการเปรียญ</w:t>
+              <w:t>ขึ้นครองนครเชียงใหม่</w:t>
             </w:r>
             <w:r>
               <w:rPr>
@@ -21219,153 +19787,7 @@
                 <w:szCs w:val="24"/>
                 <w:cs/>
               </w:rPr>
-              <w:t>หอไตร</w:t>
-            </w:r>
-            <w:r>
-              <w:rPr>
-                <w:rFonts w:cs="Angsana New"/>
-                <w:sz w:val="24"/>
-                <w:szCs w:val="24"/>
-                <w:cs/>
-              </w:rPr>
-              <w:t xml:space="preserve"> </w:t>
-            </w:r>
-            <w:r>
-              <w:rPr>
-                <w:rFonts w:cs="Angsana New" w:hint="cs"/>
-                <w:sz w:val="24"/>
-                <w:szCs w:val="24"/>
-                <w:cs/>
-              </w:rPr>
-              <w:t>และกุฏิสงฆ์</w:t>
-            </w:r>
-            <w:r>
-              <w:rPr>
-                <w:rFonts w:cs="Angsana New"/>
-                <w:sz w:val="24"/>
-                <w:szCs w:val="24"/>
-                <w:cs/>
-              </w:rPr>
-              <w:t xml:space="preserve"> </w:t>
-            </w:r>
-            <w:r>
-              <w:rPr>
-                <w:rFonts w:cs="Angsana New" w:hint="cs"/>
-                <w:sz w:val="24"/>
-                <w:szCs w:val="24"/>
-                <w:cs/>
-              </w:rPr>
-              <w:t>เมื่อเสร็จเรียบร้อย</w:t>
-            </w:r>
-            <w:r>
-              <w:rPr>
-                <w:rFonts w:cs="Angsana New"/>
-                <w:sz w:val="24"/>
-                <w:szCs w:val="24"/>
-                <w:cs/>
-              </w:rPr>
-              <w:t xml:space="preserve"> </w:t>
-            </w:r>
-            <w:r>
-              <w:rPr>
-                <w:rFonts w:cs="Angsana New" w:hint="cs"/>
-                <w:sz w:val="24"/>
-                <w:szCs w:val="24"/>
-                <w:cs/>
-              </w:rPr>
-              <w:t>ทรงตั้งชื่อว่า</w:t>
-            </w:r>
-            <w:r>
-              <w:rPr>
-                <w:rFonts w:cs="Angsana New"/>
-                <w:sz w:val="24"/>
-                <w:szCs w:val="24"/>
-                <w:cs/>
-              </w:rPr>
-              <w:t xml:space="preserve"> "</w:t>
-            </w:r>
-            <w:r>
-              <w:rPr>
-                <w:rFonts w:cs="Angsana New" w:hint="cs"/>
-                <w:sz w:val="24"/>
-                <w:szCs w:val="24"/>
-                <w:cs/>
-              </w:rPr>
-              <w:t>วัดลีเชียงพระ</w:t>
-            </w:r>
-            <w:r>
-              <w:rPr>
-                <w:rFonts w:cs="Angsana New"/>
-                <w:sz w:val="24"/>
-                <w:szCs w:val="24"/>
-                <w:cs/>
-              </w:rPr>
-              <w:t xml:space="preserve">" </w:t>
-            </w:r>
-            <w:r>
-              <w:rPr>
-                <w:rFonts w:cs="Angsana New" w:hint="cs"/>
-                <w:sz w:val="24"/>
-                <w:szCs w:val="24"/>
-                <w:cs/>
-              </w:rPr>
-              <w:t>สมัยพระเจ้าแสนเมืองมา</w:t>
-            </w:r>
-            <w:r>
-              <w:rPr>
-                <w:rFonts w:cs="Angsana New"/>
-                <w:sz w:val="24"/>
-                <w:szCs w:val="24"/>
-                <w:cs/>
-              </w:rPr>
-              <w:t xml:space="preserve"> </w:t>
-            </w:r>
-            <w:r>
-              <w:rPr>
-                <w:rFonts w:cs="Angsana New" w:hint="cs"/>
-                <w:sz w:val="24"/>
-                <w:szCs w:val="24"/>
-                <w:cs/>
-              </w:rPr>
-              <w:t>ขึ้นครองนครเชียงใหม่</w:t>
-            </w:r>
-            <w:r>
-              <w:rPr>
-                <w:rFonts w:cs="Angsana New"/>
-                <w:sz w:val="24"/>
-                <w:szCs w:val="24"/>
-                <w:cs/>
-              </w:rPr>
-              <w:t xml:space="preserve"> </w:t>
-            </w:r>
-            <w:r>
-              <w:rPr>
-                <w:rFonts w:cs="Angsana New" w:hint="cs"/>
-                <w:sz w:val="24"/>
-                <w:szCs w:val="24"/>
-                <w:cs/>
-              </w:rPr>
-              <w:t>โปรดให้อัญเชิญพระพุทธ</w:t>
-            </w:r>
-            <w:proofErr w:type="spellStart"/>
-            <w:r>
-              <w:rPr>
-                <w:rFonts w:cs="Angsana New" w:hint="cs"/>
-                <w:sz w:val="24"/>
-                <w:szCs w:val="24"/>
-                <w:cs/>
-              </w:rPr>
-              <w:t>สิหิงค์</w:t>
-            </w:r>
-            <w:proofErr w:type="spellEnd"/>
-            <w:r>
-              <w:rPr>
-                <w:rFonts w:cs="Angsana New" w:hint="cs"/>
-                <w:sz w:val="24"/>
-                <w:szCs w:val="24"/>
-                <w:cs/>
-              </w:rPr>
-              <w:t>มาจากเมืองเชียงราย</w:t>
+              <w:t>โปรดให้อัญเชิญพระพุทธสิหิงค์มาจากเมืองเชียงราย</w:t>
             </w:r>
             <w:r>
               <w:rPr>
@@ -21627,23 +20049,7 @@
           <w:sz w:val="24"/>
           <w:szCs w:val="24"/>
         </w:rPr>
-        <w:t xml:space="preserve"> This test case is an acceptance testing for URS-23. Admin can answer the Dharma question. The user must fill in answer form in the Q&amp;A page then system will update the answer to </w:t>
-      </w:r>
-      <w:proofErr w:type="spellStart"/>
-      <w:r>
-        <w:rPr>
-          <w:sz w:val="24"/>
-          <w:szCs w:val="24"/>
-        </w:rPr>
-        <w:t>questionAnswer</w:t>
-      </w:r>
-      <w:proofErr w:type="spellEnd"/>
-      <w:r>
-        <w:rPr>
-          <w:sz w:val="24"/>
-          <w:szCs w:val="24"/>
-        </w:rPr>
-        <w:t xml:space="preserve"> table in database.</w:t>
+        <w:t xml:space="preserve"> This test case is an acceptance testing for URS-23. Admin can answer the Dharma question. The user must fill in answer form in the Q&amp;A page then system will update the answer to questionAnswer table in database.</w:t>
       </w:r>
     </w:p>
     <w:p>
@@ -21751,23 +20157,7 @@
           <w:sz w:val="24"/>
           <w:szCs w:val="24"/>
         </w:rPr>
-        <w:t xml:space="preserve">6. System updates the answer to </w:t>
-      </w:r>
-      <w:proofErr w:type="spellStart"/>
-      <w:r>
-        <w:rPr>
-          <w:sz w:val="24"/>
-          <w:szCs w:val="24"/>
-        </w:rPr>
-        <w:t>questionAnswer</w:t>
-      </w:r>
-      <w:proofErr w:type="spellEnd"/>
-      <w:r>
-        <w:rPr>
-          <w:sz w:val="24"/>
-          <w:szCs w:val="24"/>
-        </w:rPr>
-        <w:t xml:space="preserve"> table in database.</w:t>
+        <w:t>6. System updates the answer to questionAnswer table in database.</w:t>
       </w:r>
     </w:p>
     <w:p>
@@ -22640,39 +21030,7 @@
           <w:sz w:val="24"/>
           <w:szCs w:val="24"/>
         </w:rPr>
-        <w:t xml:space="preserve"> select “</w:t>
-      </w:r>
-      <w:proofErr w:type="spellStart"/>
-      <w:r>
-        <w:rPr>
-          <w:sz w:val="24"/>
-          <w:szCs w:val="24"/>
-        </w:rPr>
-        <w:t>Wat</w:t>
-      </w:r>
-      <w:proofErr w:type="spellEnd"/>
-      <w:r>
-        <w:rPr>
-          <w:sz w:val="24"/>
-          <w:szCs w:val="24"/>
-        </w:rPr>
-        <w:t xml:space="preserve"> </w:t>
-      </w:r>
-      <w:proofErr w:type="spellStart"/>
-      <w:r>
-        <w:rPr>
-          <w:sz w:val="24"/>
-          <w:szCs w:val="24"/>
-        </w:rPr>
-        <w:t>Phra</w:t>
-      </w:r>
-      <w:proofErr w:type="spellEnd"/>
-      <w:r>
-        <w:rPr>
-          <w:sz w:val="24"/>
-          <w:szCs w:val="24"/>
-        </w:rPr>
-        <w:t xml:space="preserve"> Singh</w:t>
+        <w:t xml:space="preserve"> select “Wat Phra Singh</w:t>
       </w:r>
       <w:r>
         <w:rPr>
@@ -22718,39 +21076,7 @@
           <w:sz w:val="24"/>
           <w:szCs w:val="24"/>
         </w:rPr>
-        <w:t>1. Select “</w:t>
-      </w:r>
-      <w:proofErr w:type="spellStart"/>
-      <w:r>
-        <w:rPr>
-          <w:sz w:val="24"/>
-          <w:szCs w:val="24"/>
-        </w:rPr>
-        <w:t>Wat</w:t>
-      </w:r>
-      <w:proofErr w:type="spellEnd"/>
-      <w:r>
-        <w:rPr>
-          <w:sz w:val="24"/>
-          <w:szCs w:val="24"/>
-        </w:rPr>
-        <w:t xml:space="preserve"> </w:t>
-      </w:r>
-      <w:proofErr w:type="spellStart"/>
-      <w:r>
-        <w:rPr>
-          <w:sz w:val="24"/>
-          <w:szCs w:val="24"/>
-        </w:rPr>
-        <w:t>Phra</w:t>
-      </w:r>
-      <w:proofErr w:type="spellEnd"/>
-      <w:r>
-        <w:rPr>
-          <w:sz w:val="24"/>
-          <w:szCs w:val="24"/>
-        </w:rPr>
-        <w:t xml:space="preserve"> Singh</w:t>
+        <w:t>1. Select “Wat Phra Singh</w:t>
       </w:r>
       <w:r>
         <w:rPr>
@@ -23133,37 +21459,12 @@
               </w:rPr>
               <w:t xml:space="preserve"> </w:t>
             </w:r>
-            <w:proofErr w:type="spellStart"/>
-            <w:r>
-              <w:rPr>
-                <w:sz w:val="24"/>
-                <w:szCs w:val="24"/>
-              </w:rPr>
-              <w:t>Wat</w:t>
-            </w:r>
-            <w:proofErr w:type="spellEnd"/>
-            <w:r>
-              <w:rPr>
-                <w:sz w:val="24"/>
-                <w:szCs w:val="24"/>
-              </w:rPr>
-              <w:t xml:space="preserve"> </w:t>
-            </w:r>
-            <w:proofErr w:type="spellStart"/>
-            <w:r>
-              <w:rPr>
-                <w:sz w:val="24"/>
-                <w:szCs w:val="24"/>
-              </w:rPr>
-              <w:t>Phra</w:t>
-            </w:r>
-            <w:proofErr w:type="spellEnd"/>
-            <w:r>
-              <w:rPr>
-                <w:sz w:val="24"/>
-                <w:szCs w:val="24"/>
-              </w:rPr>
-              <w:t xml:space="preserve"> Singh</w:t>
+            <w:r>
+              <w:rPr>
+                <w:sz w:val="24"/>
+                <w:szCs w:val="24"/>
+              </w:rPr>
+              <w:t>Wat Phra Singh</w:t>
             </w:r>
             <w:r>
               <w:rPr>

</xml_diff>